<commit_message>
(+)    add Reminders & Quiet Lists Apps
</commit_message>
<xml_diff>
--- a/iPhone App Ideas.docx
+++ b/iPhone App Ideas.docx
@@ -1270,23 +1270,7 @@
           <w:sz w:val="20"/>
           <w:szCs w:val="20"/>
         </w:rPr>
-        <w:t xml:space="preserve"> enabled ability to interact with them through the Lock Screen (</w:t>
-      </w:r>
-      <w:proofErr w:type="spellStart"/>
-      <w:r>
-        <w:rPr>
-          <w:sz w:val="20"/>
-          <w:szCs w:val="20"/>
-        </w:rPr>
-        <w:t>iff</w:t>
-      </w:r>
-      <w:proofErr w:type="spellEnd"/>
-      <w:r>
-        <w:rPr>
-          <w:sz w:val="20"/>
-          <w:szCs w:val="20"/>
-        </w:rPr>
-        <w:t xml:space="preserve"> this is possible)</w:t>
+        <w:t xml:space="preserve"> enabled ability to interact with them through the Lock Screen (iff this is possible)</w:t>
       </w:r>
     </w:p>
     <w:p>
@@ -1363,23 +1347,7 @@
           <w:sz w:val="20"/>
           <w:szCs w:val="20"/>
         </w:rPr>
-        <w:t xml:space="preserve">Apps are made under </w:t>
-      </w:r>
-      <w:proofErr w:type="spellStart"/>
-      <w:r>
-        <w:rPr>
-          <w:sz w:val="20"/>
-          <w:szCs w:val="20"/>
-        </w:rPr>
-        <w:t>Jaostech</w:t>
-      </w:r>
-      <w:proofErr w:type="spellEnd"/>
-      <w:r>
-        <w:rPr>
-          <w:sz w:val="20"/>
-          <w:szCs w:val="20"/>
-        </w:rPr>
-        <w:t xml:space="preserve"> </w:t>
+        <w:t xml:space="preserve">Apps are made under Jaostech </w:t>
       </w:r>
       <w:r>
         <w:rPr>
@@ -1464,23 +1432,7 @@
           <w:sz w:val="20"/>
           <w:szCs w:val="20"/>
         </w:rPr>
-        <w:t xml:space="preserve">List Apps have </w:t>
-      </w:r>
-      <w:proofErr w:type="spellStart"/>
-      <w:r>
-        <w:rPr>
-          <w:sz w:val="20"/>
-          <w:szCs w:val="20"/>
-        </w:rPr>
-        <w:t>sortability</w:t>
-      </w:r>
-      <w:proofErr w:type="spellEnd"/>
-      <w:r>
-        <w:rPr>
-          <w:sz w:val="20"/>
-          <w:szCs w:val="20"/>
-        </w:rPr>
-        <w:t xml:space="preserve"> with the right-hand drag icon, like old aNote</w:t>
+        <w:t>List Apps have sortability with the right-hand drag icon, like old aNote</w:t>
       </w:r>
     </w:p>
     <w:p>
@@ -1691,39 +1643,7 @@
           <w:sz w:val="20"/>
           <w:szCs w:val="20"/>
         </w:rPr>
-        <w:t xml:space="preserve">All have a User Event Log, using a common </w:t>
-      </w:r>
-      <w:proofErr w:type="spellStart"/>
-      <w:r>
-        <w:rPr>
-          <w:sz w:val="20"/>
-          <w:szCs w:val="20"/>
-        </w:rPr>
-        <w:t>UserLog.swift</w:t>
-      </w:r>
-      <w:proofErr w:type="spellEnd"/>
-      <w:r>
-        <w:rPr>
-          <w:sz w:val="20"/>
-          <w:szCs w:val="20"/>
-        </w:rPr>
-        <w:t xml:space="preserve"> and </w:t>
-      </w:r>
-      <w:proofErr w:type="spellStart"/>
-      <w:r>
-        <w:rPr>
-          <w:sz w:val="20"/>
-          <w:szCs w:val="20"/>
-        </w:rPr>
-        <w:t>UserLog.print</w:t>
-      </w:r>
-      <w:proofErr w:type="spellEnd"/>
-      <w:r>
-        <w:rPr>
-          <w:sz w:val="20"/>
-          <w:szCs w:val="20"/>
-        </w:rPr>
-        <w:t>() and a primary view for reading</w:t>
+        <w:t>All have a User Event Log, using a common UserLog.swift and UserLog.print() and a primary view for reading</w:t>
       </w:r>
     </w:p>
     <w:p/>
@@ -1829,14 +1749,12 @@
           <w:b/>
         </w:rPr>
       </w:pPr>
-      <w:proofErr w:type="spellStart"/>
       <w:r>
         <w:rPr>
           <w:b/>
         </w:rPr>
         <w:t>PaceTrack</w:t>
       </w:r>
-      <w:proofErr w:type="spellEnd"/>
     </w:p>
     <w:p>
       <w:pPr>
@@ -1850,14 +1768,12 @@
           <w:b/>
         </w:rPr>
       </w:pPr>
-      <w:proofErr w:type="spellStart"/>
       <w:r>
         <w:rPr>
           <w:b/>
         </w:rPr>
         <w:t>NoteSpread</w:t>
       </w:r>
-      <w:proofErr w:type="spellEnd"/>
     </w:p>
     <w:p>
       <w:pPr>
@@ -1908,14 +1824,12 @@
           <w:b/>
         </w:rPr>
       </w:pPr>
-      <w:proofErr w:type="spellStart"/>
       <w:r>
         <w:rPr>
           <w:b/>
         </w:rPr>
         <w:t>WatchLogs</w:t>
       </w:r>
-      <w:proofErr w:type="spellEnd"/>
     </w:p>
     <w:p>
       <w:pPr>
@@ -2058,15 +1972,7 @@
         <w:t>Pace Yourself</w:t>
       </w:r>
       <w:r>
-        <w:t xml:space="preserve"> (‘</w:t>
-      </w:r>
-      <w:proofErr w:type="spellStart"/>
-      <w:r>
-        <w:t>PaceMe</w:t>
-      </w:r>
-      <w:proofErr w:type="spellEnd"/>
-      <w:r>
-        <w:t>’)</w:t>
+        <w:t xml:space="preserve"> (‘PaceMe’)</w:t>
       </w:r>
     </w:p>
     <w:p>
@@ -2078,15 +1984,7 @@
         </w:numPr>
       </w:pPr>
       <w:r>
-        <w:t xml:space="preserve">Version of the </w:t>
-      </w:r>
-      <w:proofErr w:type="gramStart"/>
-      <w:r>
-        <w:t>timers</w:t>
-      </w:r>
-      <w:proofErr w:type="gramEnd"/>
-      <w:r>
-        <w:t xml:space="preserve"> app, but like how you want to use it – to make sure you spend weekly chunks of time on things (book, IOS, friends)</w:t>
+        <w:t>Version of the timers app, but like how you want to use it – to make sure you spend weekly chunks of time on things (book, IOS, friends)</w:t>
       </w:r>
     </w:p>
     <w:p>
@@ -2140,15 +2038,7 @@
         </w:rPr>
       </w:pPr>
       <w:r>
-        <w:t xml:space="preserve">Save </w:t>
-      </w:r>
-      <w:proofErr w:type="spellStart"/>
-      <w:r>
-        <w:t>em</w:t>
-      </w:r>
-      <w:proofErr w:type="spellEnd"/>
-      <w:r>
-        <w:t xml:space="preserve"> to the App. It will email them to you periodically in bunches (ZIP?)</w:t>
+        <w:t>Save em to the App. It will email them to you periodically in bunches (ZIP?)</w:t>
       </w:r>
     </w:p>
     <w:p>
@@ -2166,15 +2056,7 @@
         </w:rPr>
       </w:pPr>
       <w:r>
-        <w:t xml:space="preserve">Or it will temp post </w:t>
-      </w:r>
-      <w:proofErr w:type="spellStart"/>
-      <w:r>
-        <w:t>em</w:t>
-      </w:r>
-      <w:proofErr w:type="spellEnd"/>
-      <w:r>
-        <w:t xml:space="preserve"> online to jr.com, for you to login &amp; download</w:t>
+        <w:t>Or it will temp post em online to jr.com, for you to login &amp; download</w:t>
       </w:r>
     </w:p>
     <w:p>
@@ -2252,15 +2134,7 @@
         </w:rPr>
       </w:pPr>
       <w:r>
-        <w:t xml:space="preserve">Restaurants – track where and when you’ve been places so you can pick later on where you want to go on an evening. Suggestions can pick for you based on your </w:t>
-      </w:r>
-      <w:proofErr w:type="spellStart"/>
-      <w:r>
-        <w:t>curr</w:t>
-      </w:r>
-      <w:proofErr w:type="spellEnd"/>
-      <w:r>
-        <w:t xml:space="preserve"> time, location and day of wee</w:t>
+        <w:t>Restaurants – track where and when you’ve been places so you can pick later on where you want to go on an evening. Suggestions can pick for you based on your curr time, location and day of wee</w:t>
       </w:r>
     </w:p>
     <w:p>
@@ -2499,15 +2373,7 @@
         <w:spacing w:line="256" w:lineRule="auto"/>
       </w:pPr>
       <w:r>
-        <w:t xml:space="preserve">On the bottom it has tabs/buttons, just like aNote has. One is for access to the user-created folders, </w:t>
-      </w:r>
-      <w:proofErr w:type="spellStart"/>
-      <w:r>
-        <w:t>etc</w:t>
-      </w:r>
-      <w:proofErr w:type="spellEnd"/>
-      <w:r>
-        <w:t>…</w:t>
+        <w:t>On the bottom it has tabs/buttons, just like aNote has. One is for access to the user-created folders, etc…</w:t>
       </w:r>
     </w:p>
     <w:p>
@@ -2574,13 +2440,8 @@
         </w:numPr>
         <w:spacing w:line="256" w:lineRule="auto"/>
       </w:pPr>
-      <w:proofErr w:type="spellStart"/>
-      <w:r>
-        <w:t>Todos</w:t>
-      </w:r>
-      <w:proofErr w:type="spellEnd"/>
-      <w:r>
-        <w:t xml:space="preserve"> (maybes)</w:t>
+      <w:r>
+        <w:t>Todos (maybes)</w:t>
       </w:r>
     </w:p>
     <w:p>
@@ -2849,15 +2710,7 @@
         </w:rPr>
       </w:pPr>
       <w:r>
-        <w:t xml:space="preserve">Tab or icon at upper-right, for ‘Topics’ screen which slides down, showing an icon for every list or organization structure you generate (e.g. foods, clothing, construction or computers). </w:t>
-      </w:r>
-      <w:proofErr w:type="gramStart"/>
-      <w:r>
-        <w:t>Also</w:t>
-      </w:r>
-      <w:proofErr w:type="gramEnd"/>
-      <w:r>
-        <w:t xml:space="preserve"> can add Topics for core, like ‘Home’, ‘Work’, ‘On the Table’, etc.</w:t>
+        <w:t>Tab or icon at upper-right, for ‘Topics’ screen which slides down, showing an icon for every list or organization structure you generate (e.g. foods, clothing, construction or computers). Also can add Topics for core, like ‘Home’, ‘Work’, ‘On the Table’, etc.</w:t>
       </w:r>
     </w:p>
     <w:p>
@@ -3058,15 +2911,7 @@
         <w:spacing w:line="256" w:lineRule="auto"/>
       </w:pPr>
       <w:r>
-        <w:t>Ex – ‘people’, ‘work’, ‘shopping’, ‘</w:t>
-      </w:r>
-      <w:proofErr w:type="spellStart"/>
-      <w:r>
-        <w:t>todo</w:t>
-      </w:r>
-      <w:proofErr w:type="spellEnd"/>
-      <w:r>
-        <w:t>’, timed/non</w:t>
+        <w:t>Ex – ‘people’, ‘work’, ‘shopping’, ‘todo’, timed/non</w:t>
       </w:r>
       <w:r>
         <w:t>-</w:t>
@@ -3326,15 +3171,7 @@
         <w:t xml:space="preserve">Has </w:t>
       </w:r>
       <w:r>
-        <w:t xml:space="preserve">global search functionality, similar (and better) than </w:t>
-      </w:r>
-      <w:proofErr w:type="spellStart"/>
-      <w:r>
-        <w:t>aNote’s</w:t>
-      </w:r>
-      <w:proofErr w:type="spellEnd"/>
-      <w:r>
-        <w:t xml:space="preserve"> search. Easy access from everywhere</w:t>
+        <w:t>global search functionality, similar (and better) than aNote’s search. Easy access from everywhere</w:t>
       </w:r>
     </w:p>
     <w:p>
@@ -3422,13 +3259,8 @@
         <w:t>Focused View</w:t>
       </w:r>
       <w:r>
-        <w:t xml:space="preserve"> for the main screen which only shows the items that are upcoming or </w:t>
-      </w:r>
-      <w:proofErr w:type="gramStart"/>
-      <w:r>
-        <w:t>incomplete</w:t>
-      </w:r>
-      <w:proofErr w:type="gramEnd"/>
+        <w:t xml:space="preserve"> for the main screen which only shows the items that are upcoming or incomplete</w:t>
+      </w:r>
     </w:p>
     <w:p>
       <w:pPr>
@@ -3555,15 +3387,7 @@
         <w:spacing w:line="256" w:lineRule="auto"/>
       </w:pPr>
       <w:r>
-        <w:t xml:space="preserve">When you tap the upper </w:t>
-      </w:r>
-      <w:proofErr w:type="gramStart"/>
-      <w:r>
-        <w:t>button</w:t>
-      </w:r>
-      <w:proofErr w:type="gramEnd"/>
-      <w:r>
-        <w:t xml:space="preserve"> it goes to a page it filters everything else out and only shows the 'Sometime Today' list</w:t>
+        <w:t>When you tap the upper button it goes to a page it filters everything else out and only shows the 'Sometime Today' list</w:t>
       </w:r>
     </w:p>
     <w:p>
@@ -3595,13 +3419,8 @@
         <w:spacing w:line="256" w:lineRule="auto"/>
       </w:pPr>
       <w:r>
-        <w:t xml:space="preserve">Have (1) AP per week. It is the intended place to toss looking-forward </w:t>
-      </w:r>
-      <w:proofErr w:type="spellStart"/>
-      <w:r>
-        <w:t>todos</w:t>
-      </w:r>
-      <w:proofErr w:type="spellEnd"/>
+        <w:t>Have (1) AP per week. It is the intended place to toss looking-forward todos</w:t>
+      </w:r>
     </w:p>
     <w:p>
       <w:pPr>
@@ -3700,20 +3519,7 @@
         <w:spacing w:line="256" w:lineRule="auto"/>
       </w:pPr>
       <w:r>
-        <w:t xml:space="preserve">There is a </w:t>
-      </w:r>
-      <w:proofErr w:type="spellStart"/>
-      <w:proofErr w:type="gramStart"/>
-      <w:r>
-        <w:t>tappable</w:t>
-      </w:r>
-      <w:proofErr w:type="spellEnd"/>
-      <w:r>
-        <w:t xml:space="preserve">  grey</w:t>
-      </w:r>
-      <w:proofErr w:type="gramEnd"/>
-      <w:r>
-        <w:t xml:space="preserve"> image on the right side of it indicating placement-location for the new item. Up-Arrow for top, Down-Arrow for bottom and fat horizontal line for at bottom of scheduled items</w:t>
+        <w:t>There is a tappable  grey image on the right side of it indicating placement-location for the new item. Up-Arrow for top, Down-Arrow for bottom and fat horizontal line for at bottom of scheduled items</w:t>
       </w:r>
     </w:p>
     <w:p>
@@ -3742,15 +3548,7 @@
         <w:spacing w:line="256" w:lineRule="auto"/>
       </w:pPr>
       <w:r>
-        <w:t xml:space="preserve">Can easily make line items as </w:t>
-      </w:r>
-      <w:proofErr w:type="spellStart"/>
-      <w:r>
-        <w:t>sublists</w:t>
-      </w:r>
-      <w:proofErr w:type="spellEnd"/>
-      <w:r>
-        <w:t xml:space="preserve"> of notes</w:t>
+        <w:t>Can easily make line items as sublists of notes</w:t>
       </w:r>
     </w:p>
     <w:p>
@@ -3782,15 +3580,7 @@
         <w:t xml:space="preserve">Build </w:t>
       </w:r>
       <w:r>
-        <w:t xml:space="preserve">in your weekly </w:t>
-      </w:r>
-      <w:proofErr w:type="spellStart"/>
-      <w:r>
-        <w:t>WoA</w:t>
-      </w:r>
-      <w:proofErr w:type="spellEnd"/>
-      <w:r>
-        <w:t xml:space="preserve"> plan</w:t>
+        <w:t>in your weekly WoA plan</w:t>
       </w:r>
     </w:p>
     <w:p>
@@ -3980,15 +3770,7 @@
         </w:rPr>
       </w:pPr>
       <w:r>
-        <w:t xml:space="preserve">Make it easy and lightweight to enter a new item. Consider making it very like new aNote. Maybe just popup entry boxes overlaid on </w:t>
-      </w:r>
-      <w:proofErr w:type="spellStart"/>
-      <w:r>
-        <w:t>prev</w:t>
-      </w:r>
-      <w:proofErr w:type="spellEnd"/>
-      <w:r>
-        <w:t xml:space="preserve"> screen</w:t>
+        <w:t>Make it easy and lightweight to enter a new item. Consider making it very like new aNote. Maybe just popup entry boxes overlaid on prev screen</w:t>
       </w:r>
     </w:p>
     <w:p>
@@ -4039,15 +3821,7 @@
         <w:spacing w:line="256" w:lineRule="auto"/>
       </w:pPr>
       <w:r>
-        <w:t xml:space="preserve">There </w:t>
-      </w:r>
-      <w:proofErr w:type="gramStart"/>
-      <w:r>
-        <w:t>is</w:t>
-      </w:r>
-      <w:proofErr w:type="gramEnd"/>
-      <w:r>
-        <w:t xml:space="preserve"> always certain chosen actions to be available at all screens, like aNotes ‘Folders’ button</w:t>
+        <w:t>There is always certain chosen actions to be available at all screens, like aNotes ‘Folders’ button</w:t>
       </w:r>
     </w:p>
     <w:p>
@@ -4231,21 +4005,10 @@
         <w:rPr>
           <w:i/>
         </w:rPr>
-        <w:t xml:space="preserve">Completion </w:t>
-      </w:r>
-      <w:proofErr w:type="gramStart"/>
-      <w:r>
-        <w:rPr>
-          <w:i/>
-        </w:rPr>
-        <w:t xml:space="preserve">Date </w:t>
-      </w:r>
-      <w:r>
-        <w:t xml:space="preserve"> -</w:t>
-      </w:r>
-      <w:proofErr w:type="gramEnd"/>
-      <w:r>
-        <w:t xml:space="preserve"> Date Completed</w:t>
+        <w:t xml:space="preserve">Completion Date </w:t>
+      </w:r>
+      <w:r>
+        <w:t xml:space="preserve"> - Date Completed</w:t>
       </w:r>
     </w:p>
     <w:p>
@@ -4667,38 +4430,1114 @@
         <w:rPr>
           <w:i/>
         </w:rPr>
-        <w:t xml:space="preserve">, diff </w:t>
-      </w:r>
-      <w:proofErr w:type="spellStart"/>
+        <w:t>, diff btwn specced time and actual time, averages, over time analysis</w:t>
+      </w:r>
+      <w:r>
+        <w:t>)</w:t>
+      </w:r>
+    </w:p>
+    <w:p>
+      <w:pPr>
+        <w:pStyle w:val="ListParagraph"/>
+        <w:numPr>
+          <w:ilvl w:val="2"/>
+          <w:numId w:val="4"/>
+        </w:numPr>
+        <w:spacing w:line="256" w:lineRule="auto"/>
+      </w:pPr>
+      <w:r>
+        <w:t>Special handling of repeated and scheduled item tracking</w:t>
+      </w:r>
+    </w:p>
+    <w:p>
+      <w:pPr>
+        <w:pStyle w:val="ListParagraph"/>
+        <w:numPr>
+          <w:ilvl w:val="2"/>
+          <w:numId w:val="4"/>
+        </w:numPr>
+        <w:spacing w:line="256" w:lineRule="auto"/>
+      </w:pPr>
+      <w:r>
+        <w:t>Can show this data as XY plot or a List</w:t>
+      </w:r>
+    </w:p>
+    <w:p>
+      <w:pPr>
+        <w:pStyle w:val="ListParagraph"/>
+        <w:numPr>
+          <w:ilvl w:val="2"/>
+          <w:numId w:val="4"/>
+        </w:numPr>
+        <w:spacing w:line="256" w:lineRule="auto"/>
+      </w:pPr>
+      <w:r>
+        <w:t>Ex – Your wak</w:t>
+      </w:r>
+      <w:r>
+        <w:t>e</w:t>
+      </w:r>
+      <w:r>
+        <w:t>-till-work check that you do each workday</w:t>
+      </w:r>
+    </w:p>
+    <w:p>
+      <w:pPr>
+        <w:pStyle w:val="ListParagraph"/>
+        <w:numPr>
+          <w:ilvl w:val="1"/>
+          <w:numId w:val="4"/>
+        </w:numPr>
+        <w:spacing w:line="256" w:lineRule="auto"/>
+      </w:pPr>
+      <w:r>
+        <w:rPr>
+          <w:b/>
+        </w:rPr>
+        <w:t>(bonus)</w:t>
+      </w:r>
+      <w:r>
+        <w:t xml:space="preserve"> Emails you daily and periodic summaries. These can also be viewable on HTML (jmr.com)</w:t>
+      </w:r>
+    </w:p>
+    <w:p>
+      <w:pPr>
+        <w:pStyle w:val="ListParagraph"/>
+        <w:numPr>
+          <w:ilvl w:val="1"/>
+          <w:numId w:val="4"/>
+        </w:numPr>
+        <w:spacing w:line="256" w:lineRule="auto"/>
+      </w:pPr>
+      <w:r>
+        <w:rPr>
+          <w:b/>
+        </w:rPr>
+        <w:t>(bonus)</w:t>
+      </w:r>
+      <w:r>
+        <w:t xml:space="preserve"> Visibility of items or groups can be marked by time or some formula of</w:t>
+      </w:r>
+      <w:r>
+        <w:t xml:space="preserve"> state of other items (ex – ‘the dishes are done and mom is home so now we can watch a movie’)</w:t>
+      </w:r>
+    </w:p>
+    <w:p>
+      <w:pPr>
+        <w:pStyle w:val="ListParagraph"/>
+        <w:numPr>
+          <w:ilvl w:val="1"/>
+          <w:numId w:val="4"/>
+        </w:numPr>
+        <w:spacing w:line="256" w:lineRule="auto"/>
+        <w:rPr>
+          <w:b/>
+        </w:rPr>
+      </w:pPr>
+      <w:r>
+        <w:rPr>
+          <w:b/>
+        </w:rPr>
+        <w:t xml:space="preserve"> </w:t>
+      </w:r>
+      <w:r>
+        <w:rPr>
+          <w:b/>
+        </w:rPr>
+        <w:t>(bonus</w:t>
+      </w:r>
+      <w:r>
+        <w:t xml:space="preserve">) View completed items, by day </w:t>
+      </w:r>
+      <w:r>
+        <w:t>&amp; tag</w:t>
+      </w:r>
+    </w:p>
+    <w:p>
+      <w:pPr>
+        <w:pStyle w:val="ListParagraph"/>
+        <w:numPr>
+          <w:ilvl w:val="2"/>
+          <w:numId w:val="4"/>
+        </w:numPr>
+        <w:spacing w:line="256" w:lineRule="auto"/>
+        <w:rPr>
+          <w:b/>
+        </w:rPr>
+      </w:pPr>
+      <w:r>
+        <w:t>(stretch) Tracks when you checked something off. Uses this and the assigned date to calc stats and share them (ex</w:t>
+      </w:r>
+      <w:r>
+        <w:t>.</w:t>
+      </w:r>
+      <w:r>
+        <w:t xml:space="preserve"> plot tardiness over time)</w:t>
+      </w:r>
+    </w:p>
+    <w:p>
+      <w:pPr>
+        <w:pStyle w:val="ListParagraph"/>
+        <w:numPr>
+          <w:ilvl w:val="1"/>
+          <w:numId w:val="4"/>
+        </w:numPr>
+        <w:spacing w:line="256" w:lineRule="auto"/>
+        <w:rPr>
+          <w:b/>
+        </w:rPr>
+      </w:pPr>
+      <w:r>
+        <w:rPr>
+          <w:b/>
+        </w:rPr>
+        <w:t>(bonus)</w:t>
+      </w:r>
+      <w:r>
+        <w:t xml:space="preserve"> Has ‘Good Habits’ which it lists and tracks, and can auto-enter onto your today. Just like how you use your Apple Reminder – Good Habits section</w:t>
+      </w:r>
+    </w:p>
+    <w:p>
+      <w:pPr>
+        <w:pStyle w:val="ListParagraph"/>
+        <w:numPr>
+          <w:ilvl w:val="1"/>
+          <w:numId w:val="4"/>
+        </w:numPr>
+        <w:spacing w:line="256" w:lineRule="auto"/>
+        <w:rPr>
+          <w:b/>
+        </w:rPr>
+      </w:pPr>
+      <w:r>
+        <w:rPr>
+          <w:b/>
+        </w:rPr>
+        <w:t>(bonus)</w:t>
+      </w:r>
+      <w:r>
+        <w:t xml:space="preserve"> Integrate the </w:t>
+      </w:r>
       <w:r>
         <w:rPr>
           <w:i/>
         </w:rPr>
-        <w:t>btwn</w:t>
-      </w:r>
-      <w:proofErr w:type="spellEnd"/>
-      <w:r>
-        <w:rPr>
-          <w:i/>
+        <w:t>Activity Tracking</w:t>
+      </w:r>
+      <w:r>
+        <w:t xml:space="preserve"> App listed below</w:t>
+      </w:r>
+    </w:p>
+    <w:p>
+      <w:pPr>
+        <w:pStyle w:val="ListParagraph"/>
+        <w:numPr>
+          <w:ilvl w:val="1"/>
+          <w:numId w:val="4"/>
+        </w:numPr>
+        <w:spacing w:line="256" w:lineRule="auto"/>
+      </w:pPr>
+      <w:r>
+        <w:rPr>
+          <w:b/>
+        </w:rPr>
+        <w:t>(bonus)</w:t>
+      </w:r>
+      <w:r>
+        <w:t xml:space="preserve"> Can show a plot of how much was ‘on the table’ throughout the day. Plot of #listed w/green for closed and red for open</w:t>
+      </w:r>
+    </w:p>
+    <w:p>
+      <w:pPr>
+        <w:pStyle w:val="ListParagraph"/>
+        <w:numPr>
+          <w:ilvl w:val="1"/>
+          <w:numId w:val="4"/>
+        </w:numPr>
+        <w:spacing w:line="256" w:lineRule="auto"/>
+        <w:rPr>
+          <w:b/>
+        </w:rPr>
+      </w:pPr>
+      <w:r>
+        <w:rPr>
+          <w:b/>
+        </w:rPr>
+        <w:t>(bonus)</w:t>
+      </w:r>
+      <w:r>
+        <w:t xml:space="preserve"> Has a default list of items that you can quickly select from, with default init settings (ex – lunch)</w:t>
+      </w:r>
+    </w:p>
+    <w:p>
+      <w:pPr>
+        <w:pStyle w:val="ListParagraph"/>
+        <w:numPr>
+          <w:ilvl w:val="1"/>
+          <w:numId w:val="4"/>
+        </w:numPr>
+        <w:spacing w:line="256" w:lineRule="auto"/>
+        <w:rPr>
+          <w:b/>
+        </w:rPr>
+      </w:pPr>
+      <w:r>
+        <w:rPr>
+          <w:b/>
+        </w:rPr>
+        <w:t>(st</w:t>
+      </w:r>
+      <w:r>
+        <w:rPr>
+          <w:b/>
+        </w:rPr>
+        <w:t>r</w:t>
+      </w:r>
+      <w:r>
+        <w:rPr>
+          <w:b/>
+        </w:rPr>
+        <w:t>etch)</w:t>
+      </w:r>
+      <w:r>
+        <w:t xml:space="preserve"> Get SleepCycle to publish each day’s rise time. Use this to show, plot, track &amp; publish rise—time to work-time statistic</w:t>
+      </w:r>
+    </w:p>
+    <w:p>
+      <w:pPr>
+        <w:pStyle w:val="ListParagraph"/>
+        <w:numPr>
+          <w:ilvl w:val="1"/>
+          <w:numId w:val="4"/>
+        </w:numPr>
+        <w:spacing w:line="256" w:lineRule="auto"/>
+        <w:rPr>
+          <w:b/>
+        </w:rPr>
+      </w:pPr>
+      <w:r>
+        <w:rPr>
+          <w:b/>
+        </w:rPr>
+        <w:t>(stretch)</w:t>
+      </w:r>
+      <w:r>
+        <w:t xml:space="preserve"> Has ability to layout multiple paths through the day, and view separately</w:t>
+      </w:r>
+    </w:p>
+    <w:p>
+      <w:pPr>
+        <w:pStyle w:val="ListParagraph"/>
+        <w:numPr>
+          <w:ilvl w:val="0"/>
+          <w:numId w:val="4"/>
+        </w:numPr>
+        <w:spacing w:line="256" w:lineRule="auto"/>
+        <w:rPr>
+          <w:b/>
+        </w:rPr>
+      </w:pPr>
+      <w:r>
+        <w:rPr>
+          <w:b/>
+        </w:rPr>
+        <w:t>Action Plan</w:t>
+      </w:r>
+    </w:p>
+    <w:p>
+      <w:pPr>
+        <w:pStyle w:val="ListParagraph"/>
+        <w:numPr>
+          <w:ilvl w:val="1"/>
+          <w:numId w:val="4"/>
+        </w:numPr>
+        <w:spacing w:line="256" w:lineRule="auto"/>
+        <w:rPr>
+          <w:b/>
+        </w:rPr>
+      </w:pPr>
+      <w:r>
+        <w:t>By the week as default. Can be set to any duration, with any start date</w:t>
+      </w:r>
+    </w:p>
+    <w:p>
+      <w:pPr>
+        <w:pStyle w:val="ListParagraph"/>
+        <w:numPr>
+          <w:ilvl w:val="1"/>
+          <w:numId w:val="4"/>
+        </w:numPr>
+        <w:spacing w:line="256" w:lineRule="auto"/>
+        <w:rPr>
+          <w:b/>
+        </w:rPr>
+      </w:pPr>
+      <w:r>
+        <w:t>Work with peers to heavily flush out the concept and implementation</w:t>
+      </w:r>
+    </w:p>
+    <w:p>
+      <w:pPr>
+        <w:pStyle w:val="ListParagraph"/>
+        <w:numPr>
+          <w:ilvl w:val="1"/>
+          <w:numId w:val="4"/>
+        </w:numPr>
+        <w:spacing w:line="256" w:lineRule="auto"/>
+        <w:rPr>
+          <w:b/>
+        </w:rPr>
+      </w:pPr>
+      <w:r>
+        <w:t>Has priorities, challenges, risks listed</w:t>
+      </w:r>
+    </w:p>
+    <w:p>
+      <w:pPr>
+        <w:pStyle w:val="ListParagraph"/>
+        <w:numPr>
+          <w:ilvl w:val="1"/>
+          <w:numId w:val="4"/>
+        </w:numPr>
+        <w:spacing w:line="256" w:lineRule="auto"/>
+        <w:rPr>
+          <w:b/>
+        </w:rPr>
+      </w:pPr>
+      <w:r>
+        <w:lastRenderedPageBreak/>
+        <w:t>Store prev weeks and is easy to review</w:t>
+      </w:r>
+    </w:p>
+    <w:p>
+      <w:pPr>
+        <w:pStyle w:val="ListParagraph"/>
+        <w:numPr>
+          <w:ilvl w:val="1"/>
+          <w:numId w:val="4"/>
+        </w:numPr>
+        <w:spacing w:line="256" w:lineRule="auto"/>
+        <w:rPr>
+          <w:b/>
+        </w:rPr>
+      </w:pPr>
+      <w:r>
+        <w:t>Can score each for accomplishment, and provide summary notes</w:t>
+      </w:r>
+    </w:p>
+    <w:p>
+      <w:pPr>
+        <w:pStyle w:val="ListParagraph"/>
+        <w:numPr>
+          <w:ilvl w:val="1"/>
+          <w:numId w:val="4"/>
+        </w:numPr>
+        <w:spacing w:line="256" w:lineRule="auto"/>
+        <w:rPr>
+          <w:b/>
+        </w:rPr>
+      </w:pPr>
+      <w:r>
+        <w:t>Has a section for goals</w:t>
+      </w:r>
+    </w:p>
+    <w:p>
+      <w:pPr>
+        <w:pStyle w:val="ListParagraph"/>
+        <w:numPr>
+          <w:ilvl w:val="1"/>
+          <w:numId w:val="4"/>
+        </w:numPr>
+        <w:spacing w:line="256" w:lineRule="auto"/>
+        <w:rPr>
+          <w:b/>
+        </w:rPr>
+      </w:pPr>
+      <w:r>
+        <w:t xml:space="preserve">(bonus) Each Action Plan item is clickable and has its own page of info you can store or share. This page also has a button to view the item-history. History </w:t>
+      </w:r>
+      <w:r>
+        <w:t>defaultly</w:t>
+      </w:r>
+      <w:r>
+        <w:t xml:space="preserve"> shows in-app interactions (create/edit) but you can add your own, this is the point</w:t>
+      </w:r>
+    </w:p>
+    <w:p>
+      <w:pPr>
+        <w:pStyle w:val="ListParagraph"/>
+        <w:numPr>
+          <w:ilvl w:val="1"/>
+          <w:numId w:val="4"/>
+        </w:numPr>
+        <w:spacing w:line="256" w:lineRule="auto"/>
+        <w:rPr>
+          <w:b/>
+        </w:rPr>
+      </w:pPr>
+      <w:r>
+        <w:t>(maybe) Strongly consider merging Action Plan with Weekly Schedule</w:t>
+      </w:r>
+    </w:p>
+    <w:p>
+      <w:pPr>
+        <w:pStyle w:val="ListParagraph"/>
+        <w:numPr>
+          <w:ilvl w:val="1"/>
+          <w:numId w:val="4"/>
+        </w:numPr>
+        <w:spacing w:line="256" w:lineRule="auto"/>
+        <w:rPr>
+          <w:b/>
+        </w:rPr>
+      </w:pPr>
+      <w:r>
+        <w:t>(maybe) has a ‘Daily’ section to it – breaking down what you’ll get done today. Nice for focus, and review</w:t>
+      </w:r>
+    </w:p>
+    <w:p>
+      <w:pPr>
+        <w:pStyle w:val="ListParagraph"/>
+        <w:numPr>
+          <w:ilvl w:val="2"/>
+          <w:numId w:val="4"/>
+        </w:numPr>
+        <w:spacing w:line="256" w:lineRule="auto"/>
+        <w:rPr>
+          <w:b/>
+        </w:rPr>
+      </w:pPr>
+      <w:r>
+        <w:t>Keeps track of deleted or checked off things, and if enabled in settings it can email this to you</w:t>
+      </w:r>
+    </w:p>
+    <w:p>
+      <w:pPr>
+        <w:pStyle w:val="ListParagraph"/>
+        <w:numPr>
+          <w:ilvl w:val="0"/>
+          <w:numId w:val="4"/>
+        </w:numPr>
+        <w:spacing w:line="256" w:lineRule="auto"/>
+        <w:rPr>
+          <w:b/>
+        </w:rPr>
+      </w:pPr>
+      <w:r>
+        <w:rPr>
+          <w:b/>
+        </w:rPr>
+        <w:t>Children’s Alarm Clock</w:t>
+      </w:r>
+    </w:p>
+    <w:p>
+      <w:pPr>
+        <w:pStyle w:val="ListParagraph"/>
+        <w:numPr>
+          <w:ilvl w:val="1"/>
+          <w:numId w:val="4"/>
+        </w:numPr>
+        <w:spacing w:line="256" w:lineRule="auto"/>
+        <w:rPr>
+          <w:b/>
+        </w:rPr>
+      </w:pPr>
+      <w:r>
+        <w:t>Chris Carlson – Stay in bed alarm clock</w:t>
+      </w:r>
+    </w:p>
+    <w:p>
+      <w:pPr>
+        <w:pStyle w:val="ListParagraph"/>
+        <w:numPr>
+          <w:ilvl w:val="1"/>
+          <w:numId w:val="4"/>
+        </w:numPr>
+        <w:spacing w:line="256" w:lineRule="auto"/>
+        <w:rPr>
+          <w:b/>
+        </w:rPr>
+      </w:pPr>
+      <w:r>
+        <w:t>Kids awake alarm clock</w:t>
+      </w:r>
+    </w:p>
+    <w:p>
+      <w:pPr>
+        <w:pStyle w:val="ListParagraph"/>
+        <w:numPr>
+          <w:ilvl w:val="1"/>
+          <w:numId w:val="4"/>
+        </w:numPr>
+        <w:spacing w:line="256" w:lineRule="auto"/>
+        <w:rPr>
+          <w:b/>
+        </w:rPr>
+      </w:pPr>
+      <w:r>
+        <w:t>Repurpose your old phone</w:t>
+      </w:r>
+    </w:p>
+    <w:p>
+      <w:pPr>
+        <w:pStyle w:val="ListParagraph"/>
+        <w:numPr>
+          <w:ilvl w:val="1"/>
+          <w:numId w:val="4"/>
+        </w:numPr>
+        <w:spacing w:line="256" w:lineRule="auto"/>
+        <w:rPr>
+          <w:b/>
+        </w:rPr>
+      </w:pPr>
+      <w:r>
+        <w:t>For young kids. You want to keep them in bed until it is appropriate for them to get out of bed. The app should be color-coded like a stop light. Green is safe to get out of bed, red is to stay in bed.</w:t>
+      </w:r>
+    </w:p>
+    <w:p>
+      <w:pPr>
+        <w:pStyle w:val="ListParagraph"/>
+        <w:numPr>
+          <w:ilvl w:val="1"/>
+          <w:numId w:val="4"/>
+        </w:numPr>
+        <w:spacing w:line="256" w:lineRule="auto"/>
+        <w:rPr>
+          <w:b/>
+        </w:rPr>
+      </w:pPr>
+      <w:r>
+        <w:t>Large format time display</w:t>
+      </w:r>
+    </w:p>
+    <w:p>
+      <w:pPr>
+        <w:pStyle w:val="ListParagraph"/>
+        <w:numPr>
+          <w:ilvl w:val="1"/>
+          <w:numId w:val="4"/>
+        </w:numPr>
+        <w:spacing w:line="256" w:lineRule="auto"/>
+        <w:rPr>
+          <w:b/>
+        </w:rPr>
+      </w:pPr>
+      <w:r>
+        <w:t>Bonus features (nature sounds white noise)</w:t>
+      </w:r>
+    </w:p>
+    <w:p>
+      <w:pPr>
+        <w:pStyle w:val="ListParagraph"/>
+        <w:numPr>
+          <w:ilvl w:val="1"/>
+          <w:numId w:val="4"/>
+        </w:numPr>
+        <w:spacing w:line="256" w:lineRule="auto"/>
+        <w:rPr>
+          <w:b/>
+        </w:rPr>
+      </w:pPr>
+      <w:r>
+        <w:t xml:space="preserve">Set the safe time to rise. </w:t>
+      </w:r>
+    </w:p>
+    <w:p>
+      <w:pPr>
+        <w:pStyle w:val="ListParagraph"/>
+        <w:numPr>
+          <w:ilvl w:val="0"/>
+          <w:numId w:val="4"/>
+        </w:numPr>
+        <w:spacing w:line="256" w:lineRule="auto"/>
+        <w:rPr>
+          <w:b/>
+        </w:rPr>
+      </w:pPr>
+      <w:r>
+        <w:rPr>
+          <w:b/>
+        </w:rPr>
+        <w:t>Weekly Schedule</w:t>
+      </w:r>
+    </w:p>
+    <w:p>
+      <w:pPr>
+        <w:pStyle w:val="ListParagraph"/>
+        <w:numPr>
+          <w:ilvl w:val="1"/>
+          <w:numId w:val="4"/>
+        </w:numPr>
+        <w:spacing w:line="256" w:lineRule="auto"/>
+        <w:rPr>
+          <w:b/>
+        </w:rPr>
+      </w:pPr>
+      <w:r>
+        <w:t>A location to list &amp; display all the things that are doing weekly &amp; scheduled</w:t>
+      </w:r>
+    </w:p>
+    <w:p>
+      <w:pPr>
+        <w:pStyle w:val="ListParagraph"/>
+        <w:numPr>
+          <w:ilvl w:val="1"/>
+          <w:numId w:val="4"/>
+        </w:numPr>
+        <w:spacing w:line="256" w:lineRule="auto"/>
+        <w:rPr>
+          <w:b/>
+        </w:rPr>
+      </w:pPr>
+      <w:r>
+        <w:t>Ex – Water plants W</w:t>
+      </w:r>
+      <w:r>
+        <w:t>∙Su, Face Mask W∙Su</w:t>
+      </w:r>
+      <w:r>
+        <w:t>, Swap Towels</w:t>
+      </w:r>
+      <w:r>
+        <w:t xml:space="preserve"> Su</w:t>
+      </w:r>
+    </w:p>
+    <w:p>
+      <w:pPr>
+        <w:pStyle w:val="ListParagraph"/>
+        <w:numPr>
+          <w:ilvl w:val="1"/>
+          <w:numId w:val="4"/>
+        </w:numPr>
+        <w:spacing w:line="256" w:lineRule="auto"/>
+        <w:rPr>
+          <w:b/>
+        </w:rPr>
+      </w:pPr>
+      <w:r>
+        <w:t>Show on calendar</w:t>
+      </w:r>
+    </w:p>
+    <w:p>
+      <w:pPr>
+        <w:pStyle w:val="ListParagraph"/>
+        <w:numPr>
+          <w:ilvl w:val="1"/>
+          <w:numId w:val="4"/>
+        </w:numPr>
+        <w:spacing w:line="256" w:lineRule="auto"/>
+        <w:rPr>
+          <w:b/>
+        </w:rPr>
+      </w:pPr>
+      <w:r>
+        <w:t>Can provide reminders</w:t>
+      </w:r>
+    </w:p>
+    <w:p>
+      <w:pPr>
+        <w:pStyle w:val="ListParagraph"/>
+        <w:numPr>
+          <w:ilvl w:val="2"/>
+          <w:numId w:val="4"/>
+        </w:numPr>
+        <w:spacing w:line="256" w:lineRule="auto"/>
+        <w:rPr>
+          <w:b/>
+        </w:rPr>
+      </w:pPr>
+      <w:r>
+        <w:t>Specific Items</w:t>
+      </w:r>
+    </w:p>
+    <w:p>
+      <w:pPr>
+        <w:pStyle w:val="ListParagraph"/>
+        <w:numPr>
+          <w:ilvl w:val="2"/>
+          <w:numId w:val="4"/>
+        </w:numPr>
+        <w:spacing w:line="256" w:lineRule="auto"/>
+        <w:rPr>
+          <w:b/>
+        </w:rPr>
+      </w:pPr>
+      <w:r>
+        <w:t>Daily Summary Notifications &amp; Reminder to view</w:t>
+      </w:r>
+    </w:p>
+    <w:p>
+      <w:pPr>
+        <w:pStyle w:val="ListParagraph"/>
+        <w:numPr>
+          <w:ilvl w:val="3"/>
+          <w:numId w:val="4"/>
+        </w:numPr>
+        <w:spacing w:line="256" w:lineRule="auto"/>
+        <w:rPr>
+          <w:b/>
+        </w:rPr>
+      </w:pPr>
+      <w:r>
+        <w:t>You can set specific days and times</w:t>
+      </w:r>
+    </w:p>
+    <w:p>
+      <w:pPr>
+        <w:pStyle w:val="ListParagraph"/>
+        <w:numPr>
+          <w:ilvl w:val="1"/>
+          <w:numId w:val="4"/>
+        </w:numPr>
+        <w:spacing w:line="256" w:lineRule="auto"/>
+        <w:rPr>
+          <w:b/>
+        </w:rPr>
+      </w:pPr>
+      <w:r>
+        <w:t>High emphasis on visual graphical UI default open option of calendar. Day &amp; week views</w:t>
+      </w:r>
+    </w:p>
+    <w:p>
+      <w:pPr>
+        <w:pStyle w:val="ListParagraph"/>
+        <w:numPr>
+          <w:ilvl w:val="1"/>
+          <w:numId w:val="4"/>
+        </w:numPr>
+        <w:spacing w:line="256" w:lineRule="auto"/>
+        <w:rPr>
+          <w:b/>
+        </w:rPr>
+      </w:pPr>
+      <w:r>
+        <w:t>(bonus) Can setup an automatic push of these to your Today App</w:t>
+      </w:r>
+    </w:p>
+    <w:p>
+      <w:pPr>
+        <w:pStyle w:val="ListParagraph"/>
+        <w:numPr>
+          <w:ilvl w:val="2"/>
+          <w:numId w:val="4"/>
+        </w:numPr>
+        <w:spacing w:line="256" w:lineRule="auto"/>
+        <w:rPr>
+          <w:b/>
+        </w:rPr>
+      </w:pPr>
+      <w:r>
+        <w:t xml:space="preserve">Ex – ‘Water Plants’ magically shows up on your Today App on Sunday Morning </w:t>
+      </w:r>
+      <w:r>
+        <w:sym w:font="Wingdings" w:char="F04A"/>
+      </w:r>
+    </w:p>
+    <w:p>
+      <w:pPr>
+        <w:pStyle w:val="ListParagraph"/>
+        <w:spacing w:line="256" w:lineRule="auto"/>
+        <w:rPr>
+          <w:b/>
+        </w:rPr>
+      </w:pPr>
+    </w:p>
+    <w:p>
+      <w:pPr>
+        <w:pStyle w:val="ListParagraph"/>
+        <w:numPr>
+          <w:ilvl w:val="0"/>
+          <w:numId w:val="4"/>
+        </w:numPr>
+        <w:spacing w:line="256" w:lineRule="auto"/>
+        <w:rPr>
+          <w:b/>
+        </w:rPr>
+      </w:pPr>
+      <w:r>
+        <w:rPr>
+          <w:b/>
+        </w:rPr>
+        <w:t>My Goals</w:t>
+      </w:r>
+    </w:p>
+    <w:p>
+      <w:pPr>
+        <w:pStyle w:val="ListParagraph"/>
+        <w:numPr>
+          <w:ilvl w:val="1"/>
+          <w:numId w:val="4"/>
+        </w:numPr>
+        <w:spacing w:line="256" w:lineRule="auto"/>
+      </w:pPr>
+      <w:r>
+        <w:t xml:space="preserve">List out </w:t>
+      </w:r>
+      <w:r>
+        <w:t>yo</w:t>
+      </w:r>
+      <w:r>
+        <w:t>ur</w:t>
+      </w:r>
+      <w:r>
+        <w:t xml:space="preserve"> goals, Ex – SONOS – once debt free</w:t>
+      </w:r>
+    </w:p>
+    <w:p>
+      <w:pPr>
+        <w:pStyle w:val="ListParagraph"/>
+        <w:numPr>
+          <w:ilvl w:val="0"/>
+          <w:numId w:val="4"/>
+        </w:numPr>
+        <w:spacing w:line="256" w:lineRule="auto"/>
+        <w:rPr>
+          <w:b/>
+        </w:rPr>
+      </w:pPr>
+      <w:r>
+        <w:rPr>
+          <w:b/>
+        </w:rPr>
+        <w:t>Activity Tracking</w:t>
+      </w:r>
+      <w:r>
+        <w:rPr>
+          <w:b/>
+        </w:rPr>
+        <w:t xml:space="preserve"> (‘Pace It’)</w:t>
+      </w:r>
+    </w:p>
+    <w:p>
+      <w:pPr>
+        <w:pStyle w:val="ListParagraph"/>
+        <w:numPr>
+          <w:ilvl w:val="1"/>
+          <w:numId w:val="4"/>
+        </w:numPr>
+        <w:spacing w:line="256" w:lineRule="auto"/>
+        <w:rPr>
+          <w:b/>
+        </w:rPr>
+      </w:pPr>
+      <w:r>
+        <w:t>Exactly how you use Apple Reminders – Track Events that you do periodically</w:t>
+      </w:r>
+    </w:p>
+    <w:p>
+      <w:pPr>
+        <w:pStyle w:val="ListParagraph"/>
+        <w:numPr>
+          <w:ilvl w:val="2"/>
+          <w:numId w:val="4"/>
+        </w:numPr>
+        <w:spacing w:line="256" w:lineRule="auto"/>
+        <w:rPr>
+          <w:b/>
+        </w:rPr>
+      </w:pPr>
+      <w:r>
+        <w:t>Ex – Activities (Bowling), Cleaning (Sweep Patio), Call People (Br</w:t>
+      </w:r>
+      <w:r>
+        <w:t>é</w:t>
+      </w:r>
+      <w:r>
+        <w:t>)</w:t>
+      </w:r>
+    </w:p>
+    <w:p>
+      <w:pPr>
+        <w:pStyle w:val="ListParagraph"/>
+        <w:numPr>
+          <w:ilvl w:val="2"/>
+          <w:numId w:val="4"/>
+        </w:numPr>
+        <w:spacing w:line="256" w:lineRule="auto"/>
+        <w:rPr>
+          <w:b/>
+        </w:rPr>
+      </w:pPr>
+      <w:r>
+        <w:t>Ex – Lifestyle (Dinner w Kevin), Pace (Groceries), Restriction (Fast Food)</w:t>
+      </w:r>
+    </w:p>
+    <w:p>
+      <w:pPr>
+        <w:pStyle w:val="ListParagraph"/>
+        <w:numPr>
+          <w:ilvl w:val="2"/>
+          <w:numId w:val="4"/>
+        </w:numPr>
+        <w:spacing w:line="256" w:lineRule="auto"/>
+        <w:rPr>
+          <w:b/>
+        </w:rPr>
+      </w:pPr>
+      <w:r>
+        <w:t>Ex – Fun Stuff – Movie, Dinner with friends, PDX downtown visit, etc</w:t>
+      </w:r>
+    </w:p>
+    <w:p>
+      <w:pPr>
+        <w:pStyle w:val="ListParagraph"/>
+        <w:numPr>
+          <w:ilvl w:val="1"/>
+          <w:numId w:val="4"/>
+        </w:numPr>
+        <w:spacing w:line="256" w:lineRule="auto"/>
+        <w:rPr>
+          <w:b/>
+        </w:rPr>
+      </w:pPr>
+      <w:r>
+        <w:t>Focus on App structure to co-exist items for restriction &amp; ambition, in same App</w:t>
+      </w:r>
+    </w:p>
+    <w:p>
+      <w:pPr>
+        <w:pStyle w:val="ListParagraph"/>
+        <w:numPr>
+          <w:ilvl w:val="1"/>
+          <w:numId w:val="4"/>
+        </w:numPr>
+        <w:spacing w:line="256" w:lineRule="auto"/>
+        <w:rPr>
+          <w:b/>
+        </w:rPr>
+      </w:pPr>
+      <w:r>
+        <w:t>You can view a history of completion (plot)</w:t>
+      </w:r>
+    </w:p>
+    <w:p>
+      <w:pPr>
+        <w:pStyle w:val="ListParagraph"/>
+        <w:numPr>
+          <w:ilvl w:val="1"/>
+          <w:numId w:val="4"/>
+        </w:numPr>
+        <w:spacing w:line="256" w:lineRule="auto"/>
+        <w:rPr>
+          <w:b/>
+        </w:rPr>
+      </w:pPr>
+      <w:r>
+        <w:t>View activity frequency on different graphics. Tables, bar plots, custom graphics</w:t>
+      </w:r>
+    </w:p>
+    <w:p>
+      <w:pPr>
+        <w:pStyle w:val="ListParagraph"/>
+        <w:numPr>
+          <w:ilvl w:val="1"/>
+          <w:numId w:val="4"/>
+        </w:numPr>
+        <w:spacing w:line="256" w:lineRule="auto"/>
+        <w:rPr>
+          <w:b/>
+        </w:rPr>
+      </w:pPr>
+      <w:r>
+        <w:t>(bonus) integrate this into Today App (maybe)</w:t>
+      </w:r>
+    </w:p>
+    <w:p>
+      <w:pPr>
+        <w:pStyle w:val="ListParagraph"/>
+        <w:numPr>
+          <w:ilvl w:val="0"/>
+          <w:numId w:val="4"/>
+        </w:numPr>
+        <w:spacing w:line="256" w:lineRule="auto"/>
+        <w:rPr>
+          <w:b/>
+        </w:rPr>
+      </w:pPr>
+      <w:r>
+        <w:rPr>
+          <w:b/>
+        </w:rPr>
+        <w:t>Reminders</w:t>
+      </w:r>
+      <w:r>
+        <w:rPr>
+          <w:b/>
         </w:rPr>
         <w:t xml:space="preserve"> </w:t>
       </w:r>
-      <w:proofErr w:type="spellStart"/>
-      <w:r>
-        <w:rPr>
-          <w:i/>
-        </w:rPr>
-        <w:t>specced</w:t>
-      </w:r>
-      <w:proofErr w:type="spellEnd"/>
-      <w:r>
-        <w:rPr>
-          <w:i/>
-        </w:rPr>
-        <w:t xml:space="preserve"> time and actual time, averages, over time analysis</w:t>
-      </w:r>
-      <w:r>
-        <w:t>)</w:t>
+      <w:r>
+        <w:rPr>
+          <w:b/>
+        </w:rPr>
+        <w:t>V2</w:t>
+      </w:r>
+    </w:p>
+    <w:p>
+      <w:pPr>
+        <w:pStyle w:val="ListParagraph"/>
+        <w:numPr>
+          <w:ilvl w:val="1"/>
+          <w:numId w:val="4"/>
+        </w:numPr>
+        <w:spacing w:line="256" w:lineRule="auto"/>
+        <w:rPr>
+          <w:b/>
+        </w:rPr>
+      </w:pPr>
+      <w:r>
+        <w:t>Just like Apple Reminders</w:t>
+      </w:r>
+    </w:p>
+    <w:p>
+      <w:pPr>
+        <w:pStyle w:val="ListParagraph"/>
+        <w:numPr>
+          <w:ilvl w:val="1"/>
+          <w:numId w:val="4"/>
+        </w:numPr>
+        <w:spacing w:line="256" w:lineRule="auto"/>
+        <w:rPr>
+          <w:b/>
+        </w:rPr>
+      </w:pPr>
+      <w:r>
+        <w:t>But can view histories, and do tracking &amp; email out usage</w:t>
+      </w:r>
+    </w:p>
+    <w:p>
+      <w:pPr>
+        <w:pStyle w:val="ListParagraph"/>
+        <w:numPr>
+          <w:ilvl w:val="1"/>
+          <w:numId w:val="4"/>
+        </w:numPr>
+        <w:spacing w:line="256" w:lineRule="auto"/>
+        <w:rPr>
+          <w:b/>
+        </w:rPr>
+      </w:pPr>
+      <w:r>
+        <w:t>Displays reminders throughout the day. Not bunched up, spread out</w:t>
+      </w:r>
+    </w:p>
+    <w:p>
+      <w:pPr>
+        <w:pStyle w:val="ListParagraph"/>
+        <w:numPr>
+          <w:ilvl w:val="1"/>
+          <w:numId w:val="4"/>
+        </w:numPr>
+        <w:spacing w:line="256" w:lineRule="auto"/>
+        <w:rPr>
+          <w:b/>
+        </w:rPr>
+      </w:pPr>
+      <w:r>
+        <w:t xml:space="preserve">Personal Emphasis - </w:t>
+      </w:r>
+      <w:r>
+        <w:t>Like how I use Apple reminders to remind me to walk right. Can store audio, pics</w:t>
       </w:r>
     </w:p>
     <w:p>
@@ -4709,368 +5548,12 @@
           <w:numId w:val="4"/>
         </w:numPr>
         <w:spacing w:line="256" w:lineRule="auto"/>
-      </w:pPr>
-      <w:r>
-        <w:t>Special handling of repeated and scheduled item tracking</w:t>
-      </w:r>
-    </w:p>
-    <w:p>
-      <w:pPr>
-        <w:pStyle w:val="ListParagraph"/>
-        <w:numPr>
-          <w:ilvl w:val="2"/>
-          <w:numId w:val="4"/>
-        </w:numPr>
-        <w:spacing w:line="256" w:lineRule="auto"/>
-      </w:pPr>
-      <w:r>
-        <w:t>Can show this data as XY plot or a List</w:t>
-      </w:r>
-    </w:p>
-    <w:p>
-      <w:pPr>
-        <w:pStyle w:val="ListParagraph"/>
-        <w:numPr>
-          <w:ilvl w:val="2"/>
-          <w:numId w:val="4"/>
-        </w:numPr>
-        <w:spacing w:line="256" w:lineRule="auto"/>
-      </w:pPr>
-      <w:r>
-        <w:t>Ex – Your wak</w:t>
-      </w:r>
-      <w:r>
-        <w:t>e</w:t>
-      </w:r>
-      <w:r>
-        <w:t>-till-work check that you do each workday</w:t>
-      </w:r>
-    </w:p>
-    <w:p>
-      <w:pPr>
-        <w:pStyle w:val="ListParagraph"/>
-        <w:numPr>
-          <w:ilvl w:val="1"/>
-          <w:numId w:val="4"/>
-        </w:numPr>
-        <w:spacing w:line="256" w:lineRule="auto"/>
-      </w:pPr>
-      <w:r>
-        <w:rPr>
-          <w:b/>
-        </w:rPr>
-        <w:t>(bonus)</w:t>
-      </w:r>
-      <w:r>
-        <w:t xml:space="preserve"> Emails you daily and periodic summaries. These can also be viewable on HTML (jmr.com)</w:t>
-      </w:r>
-    </w:p>
-    <w:p>
-      <w:pPr>
-        <w:pStyle w:val="ListParagraph"/>
-        <w:numPr>
-          <w:ilvl w:val="1"/>
-          <w:numId w:val="4"/>
-        </w:numPr>
-        <w:spacing w:line="256" w:lineRule="auto"/>
-      </w:pPr>
-      <w:r>
-        <w:rPr>
-          <w:b/>
-        </w:rPr>
-        <w:t>(bonus)</w:t>
-      </w:r>
-      <w:r>
-        <w:t xml:space="preserve"> Visibility of items or groups can be marked by time or some formula of</w:t>
-      </w:r>
-      <w:r>
-        <w:t xml:space="preserve"> state of other items (ex – ‘the dishes are done and mom is home so now we can watch a movie’)</w:t>
-      </w:r>
-    </w:p>
-    <w:p>
-      <w:pPr>
-        <w:pStyle w:val="ListParagraph"/>
-        <w:numPr>
-          <w:ilvl w:val="1"/>
-          <w:numId w:val="4"/>
-        </w:numPr>
-        <w:spacing w:line="256" w:lineRule="auto"/>
-        <w:rPr>
-          <w:b/>
-        </w:rPr>
-      </w:pPr>
-      <w:r>
-        <w:rPr>
-          <w:b/>
-        </w:rPr>
-        <w:t xml:space="preserve"> </w:t>
-      </w:r>
-      <w:r>
-        <w:rPr>
-          <w:b/>
-        </w:rPr>
-        <w:t>(bonus</w:t>
-      </w:r>
-      <w:r>
-        <w:t xml:space="preserve">) View completed items, by day </w:t>
-      </w:r>
-      <w:r>
-        <w:t>&amp; tag</w:t>
-      </w:r>
-    </w:p>
-    <w:p>
-      <w:pPr>
-        <w:pStyle w:val="ListParagraph"/>
-        <w:numPr>
-          <w:ilvl w:val="2"/>
-          <w:numId w:val="4"/>
-        </w:numPr>
-        <w:spacing w:line="256" w:lineRule="auto"/>
-        <w:rPr>
-          <w:b/>
-        </w:rPr>
-      </w:pPr>
-      <w:r>
-        <w:t xml:space="preserve">(stretch) Tracks when you checked something off. Uses this and the assigned date to </w:t>
-      </w:r>
-      <w:proofErr w:type="spellStart"/>
-      <w:r>
-        <w:t>calc</w:t>
-      </w:r>
-      <w:proofErr w:type="spellEnd"/>
-      <w:r>
-        <w:t xml:space="preserve"> stats and share them (ex</w:t>
-      </w:r>
-      <w:r>
-        <w:t>.</w:t>
-      </w:r>
-      <w:r>
-        <w:t xml:space="preserve"> plot tardiness over time)</w:t>
-      </w:r>
-    </w:p>
-    <w:p>
-      <w:pPr>
-        <w:pStyle w:val="ListParagraph"/>
-        <w:numPr>
-          <w:ilvl w:val="1"/>
-          <w:numId w:val="4"/>
-        </w:numPr>
-        <w:spacing w:line="256" w:lineRule="auto"/>
-        <w:rPr>
-          <w:b/>
-        </w:rPr>
-      </w:pPr>
-      <w:r>
-        <w:rPr>
-          <w:b/>
-        </w:rPr>
-        <w:t>(bonus)</w:t>
-      </w:r>
-      <w:r>
-        <w:t xml:space="preserve"> Has ‘Good Habits’ which it lists and tracks, and can auto-enter onto your today. Just like how you use your Apple Reminder – Good Habits section</w:t>
-      </w:r>
-    </w:p>
-    <w:p>
-      <w:pPr>
-        <w:pStyle w:val="ListParagraph"/>
-        <w:numPr>
-          <w:ilvl w:val="1"/>
-          <w:numId w:val="4"/>
-        </w:numPr>
-        <w:spacing w:line="256" w:lineRule="auto"/>
-        <w:rPr>
-          <w:b/>
-        </w:rPr>
-      </w:pPr>
-      <w:r>
-        <w:rPr>
-          <w:b/>
-        </w:rPr>
-        <w:t>(bonus)</w:t>
-      </w:r>
-      <w:r>
-        <w:t xml:space="preserve"> Integrate the </w:t>
-      </w:r>
-      <w:r>
-        <w:rPr>
-          <w:i/>
-        </w:rPr>
-        <w:t>Activity Tracking</w:t>
-      </w:r>
-      <w:r>
-        <w:t xml:space="preserve"> App listed below</w:t>
-      </w:r>
-    </w:p>
-    <w:p>
-      <w:pPr>
-        <w:pStyle w:val="ListParagraph"/>
-        <w:numPr>
-          <w:ilvl w:val="1"/>
-          <w:numId w:val="4"/>
-        </w:numPr>
-        <w:spacing w:line="256" w:lineRule="auto"/>
-      </w:pPr>
-      <w:r>
-        <w:rPr>
-          <w:b/>
-        </w:rPr>
-        <w:t>(bonus)</w:t>
-      </w:r>
-      <w:r>
-        <w:t xml:space="preserve"> Can show a plot of how much was ‘on the table’ throughout the day. Plot of #listed w/green for closed and red for open</w:t>
-      </w:r>
-    </w:p>
-    <w:p>
-      <w:pPr>
-        <w:pStyle w:val="ListParagraph"/>
-        <w:numPr>
-          <w:ilvl w:val="1"/>
-          <w:numId w:val="4"/>
-        </w:numPr>
-        <w:spacing w:line="256" w:lineRule="auto"/>
-        <w:rPr>
-          <w:b/>
-        </w:rPr>
-      </w:pPr>
-      <w:r>
-        <w:rPr>
-          <w:b/>
-        </w:rPr>
-        <w:t>(bonus)</w:t>
-      </w:r>
-      <w:r>
-        <w:t xml:space="preserve"> Has a default list of items that you can quickly select from, with default init settings (ex – lunch)</w:t>
-      </w:r>
-    </w:p>
-    <w:p>
-      <w:pPr>
-        <w:pStyle w:val="ListParagraph"/>
-        <w:numPr>
-          <w:ilvl w:val="1"/>
-          <w:numId w:val="4"/>
-        </w:numPr>
-        <w:spacing w:line="256" w:lineRule="auto"/>
-        <w:rPr>
-          <w:b/>
-        </w:rPr>
-      </w:pPr>
-      <w:r>
-        <w:rPr>
-          <w:b/>
-        </w:rPr>
-        <w:t>(st</w:t>
-      </w:r>
-      <w:r>
-        <w:rPr>
-          <w:b/>
-        </w:rPr>
-        <w:t>r</w:t>
-      </w:r>
-      <w:r>
-        <w:rPr>
-          <w:b/>
-        </w:rPr>
-        <w:t>etch)</w:t>
-      </w:r>
-      <w:r>
-        <w:t xml:space="preserve"> Get </w:t>
-      </w:r>
-      <w:proofErr w:type="spellStart"/>
-      <w:r>
-        <w:t>SleepCycle</w:t>
-      </w:r>
-      <w:proofErr w:type="spellEnd"/>
-      <w:r>
-        <w:t xml:space="preserve"> to publish each day’s rise time. Use this to show, plot, track &amp; publish rise—time to work-time statistic</w:t>
-      </w:r>
-    </w:p>
-    <w:p>
-      <w:pPr>
-        <w:pStyle w:val="ListParagraph"/>
-        <w:numPr>
-          <w:ilvl w:val="1"/>
-          <w:numId w:val="4"/>
-        </w:numPr>
-        <w:spacing w:line="256" w:lineRule="auto"/>
-        <w:rPr>
-          <w:b/>
-        </w:rPr>
-      </w:pPr>
-      <w:r>
-        <w:rPr>
-          <w:b/>
-        </w:rPr>
-        <w:t>(stretch)</w:t>
-      </w:r>
-      <w:r>
-        <w:t xml:space="preserve"> Has ability to layout multiple paths through the day, and view separately</w:t>
-      </w:r>
-    </w:p>
-    <w:p>
-      <w:pPr>
-        <w:pStyle w:val="ListParagraph"/>
-        <w:numPr>
-          <w:ilvl w:val="0"/>
-          <w:numId w:val="4"/>
-        </w:numPr>
-        <w:spacing w:line="256" w:lineRule="auto"/>
-        <w:rPr>
-          <w:b/>
-        </w:rPr>
-      </w:pPr>
-      <w:r>
-        <w:rPr>
-          <w:b/>
-        </w:rPr>
-        <w:t>Action Plan</w:t>
-      </w:r>
-    </w:p>
-    <w:p>
-      <w:pPr>
-        <w:pStyle w:val="ListParagraph"/>
-        <w:numPr>
-          <w:ilvl w:val="1"/>
-          <w:numId w:val="4"/>
-        </w:numPr>
-        <w:spacing w:line="256" w:lineRule="auto"/>
-        <w:rPr>
-          <w:b/>
-        </w:rPr>
-      </w:pPr>
-      <w:r>
-        <w:t>By the week as default. Can be set to any duration, with any start date</w:t>
-      </w:r>
-    </w:p>
-    <w:p>
-      <w:pPr>
-        <w:pStyle w:val="ListParagraph"/>
-        <w:numPr>
-          <w:ilvl w:val="1"/>
-          <w:numId w:val="4"/>
-        </w:numPr>
-        <w:spacing w:line="256" w:lineRule="auto"/>
-        <w:rPr>
-          <w:b/>
-        </w:rPr>
-      </w:pPr>
-      <w:r>
-        <w:t>Work with peers to heavily flush out the concept and implementation</w:t>
-      </w:r>
-    </w:p>
-    <w:p>
-      <w:pPr>
-        <w:pStyle w:val="ListParagraph"/>
-        <w:numPr>
-          <w:ilvl w:val="1"/>
-          <w:numId w:val="4"/>
-        </w:numPr>
-        <w:spacing w:line="256" w:lineRule="auto"/>
-        <w:rPr>
-          <w:b/>
-        </w:rPr>
-      </w:pPr>
-      <w:r>
-        <w:t>Has priorities, challenges, risks listed</w:t>
+        <w:rPr>
+          <w:b/>
+        </w:rPr>
+      </w:pPr>
+      <w:r>
+        <w:t>Aka all my 'good habit' reminders</w:t>
       </w:r>
     </w:p>
     <w:p>
@@ -5087,815 +5570,7 @@
       </w:pPr>
       <w:r>
         <w:lastRenderedPageBreak/>
-        <w:t xml:space="preserve">Store </w:t>
-      </w:r>
-      <w:proofErr w:type="spellStart"/>
-      <w:r>
-        <w:t>prev</w:t>
-      </w:r>
-      <w:proofErr w:type="spellEnd"/>
-      <w:r>
-        <w:t xml:space="preserve"> weeks and is easy to review</w:t>
-      </w:r>
-    </w:p>
-    <w:p>
-      <w:pPr>
-        <w:pStyle w:val="ListParagraph"/>
-        <w:numPr>
-          <w:ilvl w:val="1"/>
-          <w:numId w:val="4"/>
-        </w:numPr>
-        <w:spacing w:line="256" w:lineRule="auto"/>
-        <w:rPr>
-          <w:b/>
-        </w:rPr>
-      </w:pPr>
-      <w:r>
-        <w:t>Can score each for accomplishment, and provide summary notes</w:t>
-      </w:r>
-    </w:p>
-    <w:p>
-      <w:pPr>
-        <w:pStyle w:val="ListParagraph"/>
-        <w:numPr>
-          <w:ilvl w:val="1"/>
-          <w:numId w:val="4"/>
-        </w:numPr>
-        <w:spacing w:line="256" w:lineRule="auto"/>
-        <w:rPr>
-          <w:b/>
-        </w:rPr>
-      </w:pPr>
-      <w:r>
-        <w:t xml:space="preserve">Has a section for </w:t>
-      </w:r>
-      <w:proofErr w:type="gramStart"/>
-      <w:r>
-        <w:t>goals</w:t>
-      </w:r>
-      <w:proofErr w:type="gramEnd"/>
-    </w:p>
-    <w:p>
-      <w:pPr>
-        <w:pStyle w:val="ListParagraph"/>
-        <w:numPr>
-          <w:ilvl w:val="1"/>
-          <w:numId w:val="4"/>
-        </w:numPr>
-        <w:spacing w:line="256" w:lineRule="auto"/>
-        <w:rPr>
-          <w:b/>
-        </w:rPr>
-      </w:pPr>
-      <w:r>
-        <w:t xml:space="preserve">(bonus) Each Action Plan item is clickable and has its own page of info you can store or share. This page also has a button to view the item-history. History </w:t>
-      </w:r>
-      <w:r>
-        <w:t>defaultly</w:t>
-      </w:r>
-      <w:r>
-        <w:t xml:space="preserve"> shows in-app interactions (create/edit) but you can add your own, this is the point</w:t>
-      </w:r>
-    </w:p>
-    <w:p>
-      <w:pPr>
-        <w:pStyle w:val="ListParagraph"/>
-        <w:numPr>
-          <w:ilvl w:val="1"/>
-          <w:numId w:val="4"/>
-        </w:numPr>
-        <w:spacing w:line="256" w:lineRule="auto"/>
-        <w:rPr>
-          <w:b/>
-        </w:rPr>
-      </w:pPr>
-      <w:r>
-        <w:t>(maybe) Strongly consider merging Action Plan with Weekly Schedule</w:t>
-      </w:r>
-    </w:p>
-    <w:p>
-      <w:pPr>
-        <w:pStyle w:val="ListParagraph"/>
-        <w:numPr>
-          <w:ilvl w:val="1"/>
-          <w:numId w:val="4"/>
-        </w:numPr>
-        <w:spacing w:line="256" w:lineRule="auto"/>
-        <w:rPr>
-          <w:b/>
-        </w:rPr>
-      </w:pPr>
-      <w:r>
-        <w:t>(maybe) has a ‘Daily’ section to it – breaking down what you’ll get done today. Nice for focus, and review</w:t>
-      </w:r>
-    </w:p>
-    <w:p>
-      <w:pPr>
-        <w:pStyle w:val="ListParagraph"/>
-        <w:numPr>
-          <w:ilvl w:val="2"/>
-          <w:numId w:val="4"/>
-        </w:numPr>
-        <w:spacing w:line="256" w:lineRule="auto"/>
-        <w:rPr>
-          <w:b/>
-        </w:rPr>
-      </w:pPr>
-      <w:r>
-        <w:t>Keeps track of deleted or checked off things, and if enabled in settings it can email this to you</w:t>
-      </w:r>
-    </w:p>
-    <w:p>
-      <w:pPr>
-        <w:pStyle w:val="ListParagraph"/>
-        <w:numPr>
-          <w:ilvl w:val="0"/>
-          <w:numId w:val="4"/>
-        </w:numPr>
-        <w:spacing w:line="256" w:lineRule="auto"/>
-        <w:rPr>
-          <w:b/>
-        </w:rPr>
-      </w:pPr>
-      <w:r>
-        <w:rPr>
-          <w:b/>
-        </w:rPr>
-        <w:t>Children’s Alarm Clock</w:t>
-      </w:r>
-    </w:p>
-    <w:p>
-      <w:pPr>
-        <w:pStyle w:val="ListParagraph"/>
-        <w:numPr>
-          <w:ilvl w:val="1"/>
-          <w:numId w:val="4"/>
-        </w:numPr>
-        <w:spacing w:line="256" w:lineRule="auto"/>
-        <w:rPr>
-          <w:b/>
-        </w:rPr>
-      </w:pPr>
-      <w:r>
-        <w:t>Chris Carlson – Stay in bed alarm clock</w:t>
-      </w:r>
-    </w:p>
-    <w:p>
-      <w:pPr>
-        <w:pStyle w:val="ListParagraph"/>
-        <w:numPr>
-          <w:ilvl w:val="1"/>
-          <w:numId w:val="4"/>
-        </w:numPr>
-        <w:spacing w:line="256" w:lineRule="auto"/>
-        <w:rPr>
-          <w:b/>
-        </w:rPr>
-      </w:pPr>
-      <w:r>
-        <w:t>Kids awake alarm clock</w:t>
-      </w:r>
-    </w:p>
-    <w:p>
-      <w:pPr>
-        <w:pStyle w:val="ListParagraph"/>
-        <w:numPr>
-          <w:ilvl w:val="1"/>
-          <w:numId w:val="4"/>
-        </w:numPr>
-        <w:spacing w:line="256" w:lineRule="auto"/>
-        <w:rPr>
-          <w:b/>
-        </w:rPr>
-      </w:pPr>
-      <w:r>
-        <w:t>Repurpose your old phone</w:t>
-      </w:r>
-    </w:p>
-    <w:p>
-      <w:pPr>
-        <w:pStyle w:val="ListParagraph"/>
-        <w:numPr>
-          <w:ilvl w:val="1"/>
-          <w:numId w:val="4"/>
-        </w:numPr>
-        <w:spacing w:line="256" w:lineRule="auto"/>
-        <w:rPr>
-          <w:b/>
-        </w:rPr>
-      </w:pPr>
-      <w:r>
-        <w:t>For young kids. You want to keep them in bed until it is appropriate for them to get out of bed. The app should be color-coded like a stop light. Green is safe to get out of bed, red is to stay in bed.</w:t>
-      </w:r>
-    </w:p>
-    <w:p>
-      <w:pPr>
-        <w:pStyle w:val="ListParagraph"/>
-        <w:numPr>
-          <w:ilvl w:val="1"/>
-          <w:numId w:val="4"/>
-        </w:numPr>
-        <w:spacing w:line="256" w:lineRule="auto"/>
-        <w:rPr>
-          <w:b/>
-        </w:rPr>
-      </w:pPr>
-      <w:r>
-        <w:t>Large format time display</w:t>
-      </w:r>
-    </w:p>
-    <w:p>
-      <w:pPr>
-        <w:pStyle w:val="ListParagraph"/>
-        <w:numPr>
-          <w:ilvl w:val="1"/>
-          <w:numId w:val="4"/>
-        </w:numPr>
-        <w:spacing w:line="256" w:lineRule="auto"/>
-        <w:rPr>
-          <w:b/>
-        </w:rPr>
-      </w:pPr>
-      <w:r>
-        <w:t>Bonus features (nature sounds white noise)</w:t>
-      </w:r>
-    </w:p>
-    <w:p>
-      <w:pPr>
-        <w:pStyle w:val="ListParagraph"/>
-        <w:numPr>
-          <w:ilvl w:val="1"/>
-          <w:numId w:val="4"/>
-        </w:numPr>
-        <w:spacing w:line="256" w:lineRule="auto"/>
-        <w:rPr>
-          <w:b/>
-        </w:rPr>
-      </w:pPr>
-      <w:r>
-        <w:t xml:space="preserve">Set the safe time to rise. </w:t>
-      </w:r>
-    </w:p>
-    <w:p>
-      <w:pPr>
-        <w:pStyle w:val="ListParagraph"/>
-        <w:numPr>
-          <w:ilvl w:val="0"/>
-          <w:numId w:val="4"/>
-        </w:numPr>
-        <w:spacing w:line="256" w:lineRule="auto"/>
-        <w:rPr>
-          <w:b/>
-        </w:rPr>
-      </w:pPr>
-      <w:r>
-        <w:rPr>
-          <w:b/>
-        </w:rPr>
-        <w:t>Weekly Schedule</w:t>
-      </w:r>
-    </w:p>
-    <w:p>
-      <w:pPr>
-        <w:pStyle w:val="ListParagraph"/>
-        <w:numPr>
-          <w:ilvl w:val="1"/>
-          <w:numId w:val="4"/>
-        </w:numPr>
-        <w:spacing w:line="256" w:lineRule="auto"/>
-        <w:rPr>
-          <w:b/>
-        </w:rPr>
-      </w:pPr>
-      <w:r>
-        <w:t>A location to list &amp; display all the things that are doing weekly &amp; scheduled</w:t>
-      </w:r>
-    </w:p>
-    <w:p>
-      <w:pPr>
-        <w:pStyle w:val="ListParagraph"/>
-        <w:numPr>
-          <w:ilvl w:val="1"/>
-          <w:numId w:val="4"/>
-        </w:numPr>
-        <w:spacing w:line="256" w:lineRule="auto"/>
-        <w:rPr>
-          <w:b/>
-        </w:rPr>
-      </w:pPr>
-      <w:r>
-        <w:t xml:space="preserve">Ex – Water plants </w:t>
-      </w:r>
-      <w:proofErr w:type="spellStart"/>
-      <w:r>
-        <w:t>W</w:t>
-      </w:r>
-      <w:r>
-        <w:t>∙Su</w:t>
-      </w:r>
-      <w:proofErr w:type="spellEnd"/>
-      <w:r>
-        <w:t xml:space="preserve">, Face Mask </w:t>
-      </w:r>
-      <w:proofErr w:type="spellStart"/>
-      <w:r>
-        <w:t>W∙Su</w:t>
-      </w:r>
-      <w:proofErr w:type="spellEnd"/>
-      <w:r>
-        <w:t>, Swap Towels</w:t>
-      </w:r>
-      <w:r>
-        <w:t xml:space="preserve"> Su</w:t>
-      </w:r>
-    </w:p>
-    <w:p>
-      <w:pPr>
-        <w:pStyle w:val="ListParagraph"/>
-        <w:numPr>
-          <w:ilvl w:val="1"/>
-          <w:numId w:val="4"/>
-        </w:numPr>
-        <w:spacing w:line="256" w:lineRule="auto"/>
-        <w:rPr>
-          <w:b/>
-        </w:rPr>
-      </w:pPr>
-      <w:r>
-        <w:t>Show on calendar</w:t>
-      </w:r>
-    </w:p>
-    <w:p>
-      <w:pPr>
-        <w:pStyle w:val="ListParagraph"/>
-        <w:numPr>
-          <w:ilvl w:val="1"/>
-          <w:numId w:val="4"/>
-        </w:numPr>
-        <w:spacing w:line="256" w:lineRule="auto"/>
-        <w:rPr>
-          <w:b/>
-        </w:rPr>
-      </w:pPr>
-      <w:r>
-        <w:t>Can provide reminders</w:t>
-      </w:r>
-    </w:p>
-    <w:p>
-      <w:pPr>
-        <w:pStyle w:val="ListParagraph"/>
-        <w:numPr>
-          <w:ilvl w:val="2"/>
-          <w:numId w:val="4"/>
-        </w:numPr>
-        <w:spacing w:line="256" w:lineRule="auto"/>
-        <w:rPr>
-          <w:b/>
-        </w:rPr>
-      </w:pPr>
-      <w:r>
-        <w:t>Specific Items</w:t>
-      </w:r>
-    </w:p>
-    <w:p>
-      <w:pPr>
-        <w:pStyle w:val="ListParagraph"/>
-        <w:numPr>
-          <w:ilvl w:val="2"/>
-          <w:numId w:val="4"/>
-        </w:numPr>
-        <w:spacing w:line="256" w:lineRule="auto"/>
-        <w:rPr>
-          <w:b/>
-        </w:rPr>
-      </w:pPr>
-      <w:r>
-        <w:t>Daily Summary Notifications &amp; Reminder to view</w:t>
-      </w:r>
-    </w:p>
-    <w:p>
-      <w:pPr>
-        <w:pStyle w:val="ListParagraph"/>
-        <w:numPr>
-          <w:ilvl w:val="3"/>
-          <w:numId w:val="4"/>
-        </w:numPr>
-        <w:spacing w:line="256" w:lineRule="auto"/>
-        <w:rPr>
-          <w:b/>
-        </w:rPr>
-      </w:pPr>
-      <w:r>
-        <w:t>You can set specific days and times</w:t>
-      </w:r>
-    </w:p>
-    <w:p>
-      <w:pPr>
-        <w:pStyle w:val="ListParagraph"/>
-        <w:numPr>
-          <w:ilvl w:val="1"/>
-          <w:numId w:val="4"/>
-        </w:numPr>
-        <w:spacing w:line="256" w:lineRule="auto"/>
-        <w:rPr>
-          <w:b/>
-        </w:rPr>
-      </w:pPr>
-      <w:r>
-        <w:t>High emphasis on visual graphical UI default open option of calendar. Day &amp; week views</w:t>
-      </w:r>
-    </w:p>
-    <w:p>
-      <w:pPr>
-        <w:pStyle w:val="ListParagraph"/>
-        <w:numPr>
-          <w:ilvl w:val="1"/>
-          <w:numId w:val="4"/>
-        </w:numPr>
-        <w:spacing w:line="256" w:lineRule="auto"/>
-        <w:rPr>
-          <w:b/>
-        </w:rPr>
-      </w:pPr>
-      <w:r>
-        <w:t>(bonus) Can setup an automatic push of these to your Today App</w:t>
-      </w:r>
-    </w:p>
-    <w:p>
-      <w:pPr>
-        <w:pStyle w:val="ListParagraph"/>
-        <w:numPr>
-          <w:ilvl w:val="2"/>
-          <w:numId w:val="4"/>
-        </w:numPr>
-        <w:spacing w:line="256" w:lineRule="auto"/>
-        <w:rPr>
-          <w:b/>
-        </w:rPr>
-      </w:pPr>
-      <w:r>
-        <w:t xml:space="preserve">Ex – ‘Water Plants’ magically shows up on your Today App on Sunday Morning </w:t>
-      </w:r>
-      <w:r>
-        <w:sym w:font="Wingdings" w:char="F04A"/>
-      </w:r>
-    </w:p>
-    <w:p>
-      <w:pPr>
-        <w:pStyle w:val="ListParagraph"/>
-        <w:spacing w:line="256" w:lineRule="auto"/>
-        <w:rPr>
-          <w:b/>
-        </w:rPr>
-      </w:pPr>
-    </w:p>
-    <w:p>
-      <w:pPr>
-        <w:pStyle w:val="ListParagraph"/>
-        <w:numPr>
-          <w:ilvl w:val="0"/>
-          <w:numId w:val="4"/>
-        </w:numPr>
-        <w:spacing w:line="256" w:lineRule="auto"/>
-        <w:rPr>
-          <w:b/>
-        </w:rPr>
-      </w:pPr>
-      <w:r>
-        <w:rPr>
-          <w:b/>
-        </w:rPr>
-        <w:t>My Goals</w:t>
-      </w:r>
-    </w:p>
-    <w:p>
-      <w:pPr>
-        <w:pStyle w:val="ListParagraph"/>
-        <w:numPr>
-          <w:ilvl w:val="1"/>
-          <w:numId w:val="4"/>
-        </w:numPr>
-        <w:spacing w:line="256" w:lineRule="auto"/>
-      </w:pPr>
-      <w:r>
-        <w:t xml:space="preserve">List out </w:t>
-      </w:r>
-      <w:r>
-        <w:t>yo</w:t>
-      </w:r>
-      <w:r>
-        <w:t>ur</w:t>
-      </w:r>
-      <w:r>
-        <w:t xml:space="preserve"> goals, Ex – SONOS – once debt free</w:t>
-      </w:r>
-    </w:p>
-    <w:p>
-      <w:pPr>
-        <w:pStyle w:val="ListParagraph"/>
-        <w:numPr>
-          <w:ilvl w:val="0"/>
-          <w:numId w:val="4"/>
-        </w:numPr>
-        <w:spacing w:line="256" w:lineRule="auto"/>
-        <w:rPr>
-          <w:b/>
-        </w:rPr>
-      </w:pPr>
-      <w:r>
-        <w:rPr>
-          <w:b/>
-        </w:rPr>
-        <w:t>Activity Tracking</w:t>
-      </w:r>
-      <w:r>
-        <w:rPr>
-          <w:b/>
-        </w:rPr>
-        <w:t xml:space="preserve"> (‘Pace It’)</w:t>
-      </w:r>
-    </w:p>
-    <w:p>
-      <w:pPr>
-        <w:pStyle w:val="ListParagraph"/>
-        <w:numPr>
-          <w:ilvl w:val="1"/>
-          <w:numId w:val="4"/>
-        </w:numPr>
-        <w:spacing w:line="256" w:lineRule="auto"/>
-        <w:rPr>
-          <w:b/>
-        </w:rPr>
-      </w:pPr>
-      <w:r>
-        <w:t>Exactly how you use Apple Reminders – Track Events that you do periodically</w:t>
-      </w:r>
-    </w:p>
-    <w:p>
-      <w:pPr>
-        <w:pStyle w:val="ListParagraph"/>
-        <w:numPr>
-          <w:ilvl w:val="2"/>
-          <w:numId w:val="4"/>
-        </w:numPr>
-        <w:spacing w:line="256" w:lineRule="auto"/>
-        <w:rPr>
-          <w:b/>
-        </w:rPr>
-      </w:pPr>
-      <w:r>
-        <w:t>Ex – Activities (Bowling), Cleaning (Sweep Patio), Call People (</w:t>
-      </w:r>
-      <w:proofErr w:type="spellStart"/>
-      <w:r>
-        <w:t>Br</w:t>
-      </w:r>
-      <w:r>
-        <w:t>é</w:t>
-      </w:r>
-      <w:proofErr w:type="spellEnd"/>
-      <w:r>
-        <w:t>)</w:t>
-      </w:r>
-    </w:p>
-    <w:p>
-      <w:pPr>
-        <w:pStyle w:val="ListParagraph"/>
-        <w:numPr>
-          <w:ilvl w:val="2"/>
-          <w:numId w:val="4"/>
-        </w:numPr>
-        <w:spacing w:line="256" w:lineRule="auto"/>
-        <w:rPr>
-          <w:b/>
-        </w:rPr>
-      </w:pPr>
-      <w:r>
-        <w:t>Ex – Lifestyle (Dinner w Kevin), Pace (Groceries), Restriction (Fast Food)</w:t>
-      </w:r>
-    </w:p>
-    <w:p>
-      <w:pPr>
-        <w:pStyle w:val="ListParagraph"/>
-        <w:numPr>
-          <w:ilvl w:val="2"/>
-          <w:numId w:val="4"/>
-        </w:numPr>
-        <w:spacing w:line="256" w:lineRule="auto"/>
-        <w:rPr>
-          <w:b/>
-        </w:rPr>
-      </w:pPr>
-      <w:r>
-        <w:t xml:space="preserve">Ex – Fun Stuff – Movie, Dinner with friends, PDX downtown visit, </w:t>
-      </w:r>
-      <w:proofErr w:type="spellStart"/>
-      <w:r>
-        <w:t>etc</w:t>
-      </w:r>
-      <w:proofErr w:type="spellEnd"/>
-    </w:p>
-    <w:p>
-      <w:pPr>
-        <w:pStyle w:val="ListParagraph"/>
-        <w:numPr>
-          <w:ilvl w:val="1"/>
-          <w:numId w:val="4"/>
-        </w:numPr>
-        <w:spacing w:line="256" w:lineRule="auto"/>
-        <w:rPr>
-          <w:b/>
-        </w:rPr>
-      </w:pPr>
-      <w:r>
-        <w:t>Focus on App structure to co-exist items for restriction &amp; ambition, in same App</w:t>
-      </w:r>
-    </w:p>
-    <w:p>
-      <w:pPr>
-        <w:pStyle w:val="ListParagraph"/>
-        <w:numPr>
-          <w:ilvl w:val="1"/>
-          <w:numId w:val="4"/>
-        </w:numPr>
-        <w:spacing w:line="256" w:lineRule="auto"/>
-        <w:rPr>
-          <w:b/>
-        </w:rPr>
-      </w:pPr>
-      <w:r>
-        <w:t>You can view a history of completion (plot)</w:t>
-      </w:r>
-    </w:p>
-    <w:p>
-      <w:pPr>
-        <w:pStyle w:val="ListParagraph"/>
-        <w:numPr>
-          <w:ilvl w:val="1"/>
-          <w:numId w:val="4"/>
-        </w:numPr>
-        <w:spacing w:line="256" w:lineRule="auto"/>
-        <w:rPr>
-          <w:b/>
-        </w:rPr>
-      </w:pPr>
-      <w:r>
-        <w:t>View activity frequency on different graphics. Tables, bar plots, custom graphics</w:t>
-      </w:r>
-    </w:p>
-    <w:p>
-      <w:pPr>
-        <w:pStyle w:val="ListParagraph"/>
-        <w:numPr>
-          <w:ilvl w:val="1"/>
-          <w:numId w:val="4"/>
-        </w:numPr>
-        <w:spacing w:line="256" w:lineRule="auto"/>
-        <w:rPr>
-          <w:b/>
-        </w:rPr>
-      </w:pPr>
-      <w:r>
-        <w:t>(bonus) integrate this into Today App (maybe)</w:t>
-      </w:r>
-    </w:p>
-    <w:p>
-      <w:pPr>
-        <w:pStyle w:val="ListParagraph"/>
-        <w:numPr>
-          <w:ilvl w:val="0"/>
-          <w:numId w:val="4"/>
-        </w:numPr>
-        <w:spacing w:line="256" w:lineRule="auto"/>
-        <w:rPr>
-          <w:b/>
-        </w:rPr>
-      </w:pPr>
-      <w:r>
-        <w:rPr>
-          <w:b/>
-        </w:rPr>
-        <w:t>Reminders</w:t>
-      </w:r>
-      <w:r>
-        <w:rPr>
-          <w:b/>
-        </w:rPr>
-        <w:t xml:space="preserve"> </w:t>
-      </w:r>
-      <w:r>
-        <w:rPr>
-          <w:b/>
-        </w:rPr>
-        <w:t>V2</w:t>
-      </w:r>
-    </w:p>
-    <w:p>
-      <w:pPr>
-        <w:pStyle w:val="ListParagraph"/>
-        <w:numPr>
-          <w:ilvl w:val="1"/>
-          <w:numId w:val="4"/>
-        </w:numPr>
-        <w:spacing w:line="256" w:lineRule="auto"/>
-        <w:rPr>
-          <w:b/>
-        </w:rPr>
-      </w:pPr>
-      <w:r>
-        <w:t>Just like Apple Reminders</w:t>
-      </w:r>
-    </w:p>
-    <w:p>
-      <w:pPr>
-        <w:pStyle w:val="ListParagraph"/>
-        <w:numPr>
-          <w:ilvl w:val="1"/>
-          <w:numId w:val="4"/>
-        </w:numPr>
-        <w:spacing w:line="256" w:lineRule="auto"/>
-        <w:rPr>
-          <w:b/>
-        </w:rPr>
-      </w:pPr>
-      <w:r>
-        <w:t>But can view histories, and do tracking &amp; email out usage</w:t>
-      </w:r>
-    </w:p>
-    <w:p>
-      <w:pPr>
-        <w:pStyle w:val="ListParagraph"/>
-        <w:numPr>
-          <w:ilvl w:val="1"/>
-          <w:numId w:val="4"/>
-        </w:numPr>
-        <w:spacing w:line="256" w:lineRule="auto"/>
-        <w:rPr>
-          <w:b/>
-        </w:rPr>
-      </w:pPr>
-      <w:r>
-        <w:t>Displays reminders throughout the day. Not bunched up, spread out</w:t>
-      </w:r>
-    </w:p>
-    <w:p>
-      <w:pPr>
-        <w:pStyle w:val="ListParagraph"/>
-        <w:numPr>
-          <w:ilvl w:val="1"/>
-          <w:numId w:val="4"/>
-        </w:numPr>
-        <w:spacing w:line="256" w:lineRule="auto"/>
-        <w:rPr>
-          <w:b/>
-        </w:rPr>
-      </w:pPr>
-      <w:r>
-        <w:t xml:space="preserve">Personal Emphasis - </w:t>
-      </w:r>
-      <w:r>
-        <w:t>Like how I use Apple reminders to remind me to walk right. Can store audio, pics</w:t>
-      </w:r>
-    </w:p>
-    <w:p>
-      <w:pPr>
-        <w:pStyle w:val="ListParagraph"/>
-        <w:numPr>
-          <w:ilvl w:val="2"/>
-          <w:numId w:val="4"/>
-        </w:numPr>
-        <w:spacing w:line="256" w:lineRule="auto"/>
-        <w:rPr>
-          <w:b/>
-        </w:rPr>
-      </w:pPr>
-      <w:r>
-        <w:t>Aka all my 'good habit' reminders</w:t>
-      </w:r>
-    </w:p>
-    <w:p>
-      <w:pPr>
-        <w:pStyle w:val="ListParagraph"/>
-        <w:numPr>
-          <w:ilvl w:val="1"/>
-          <w:numId w:val="4"/>
-        </w:numPr>
-        <w:spacing w:line="256" w:lineRule="auto"/>
-        <w:rPr>
-          <w:b/>
-        </w:rPr>
-      </w:pPr>
-      <w:r>
-        <w:lastRenderedPageBreak/>
-        <w:t xml:space="preserve">Have it auto space all them out, and have user </w:t>
-      </w:r>
-      <w:proofErr w:type="spellStart"/>
-      <w:r>
-        <w:t>prefs</w:t>
-      </w:r>
-      <w:proofErr w:type="spellEnd"/>
-      <w:r>
-        <w:t xml:space="preserve"> set for freq. (aka leave me alone during the workday, or at night. I like it when –</w:t>
+        <w:t>Have it auto space all them out, and have user prefs set for freq. (aka leave me alone during the workday, or at night. I like it when –</w:t>
       </w:r>
     </w:p>
     <w:p>
@@ -6620,6 +6295,43 @@
         <w:rPr>
           <w:b/>
         </w:rPr>
+        <w:t>Consumption</w:t>
+      </w:r>
+    </w:p>
+    <w:p>
+      <w:pPr>
+        <w:pStyle w:val="ListParagraph"/>
+        <w:numPr>
+          <w:ilvl w:val="1"/>
+          <w:numId w:val="4"/>
+        </w:numPr>
+        <w:spacing w:line="256" w:lineRule="auto"/>
+        <w:rPr>
+          <w:b/>
+        </w:rPr>
+      </w:pPr>
+      <w:r>
+        <w:t>An upgraded version of Apple Reminders, which allows plotting, logging and reminders for all data taken</w:t>
+      </w:r>
+      <w:bookmarkStart w:id="5" w:name="_GoBack"/>
+      <w:bookmarkEnd w:id="5"/>
+    </w:p>
+    <w:p>
+      <w:pPr>
+        <w:pStyle w:val="ListParagraph"/>
+        <w:numPr>
+          <w:ilvl w:val="0"/>
+          <w:numId w:val="4"/>
+        </w:numPr>
+        <w:spacing w:line="256" w:lineRule="auto"/>
+        <w:rPr>
+          <w:b/>
+        </w:rPr>
+      </w:pPr>
+      <w:r>
+        <w:rPr>
+          <w:b/>
+        </w:rPr>
         <w:t>Misc</w:t>
       </w:r>
       <w:r>
@@ -6683,15 +6395,7 @@
         </w:rPr>
       </w:pPr>
       <w:r>
-        <w:t xml:space="preserve">Each note is a sheet with attachments (video, audio, file, sub-folders, sub-sheets, </w:t>
-      </w:r>
-      <w:proofErr w:type="spellStart"/>
-      <w:r>
-        <w:t>etc</w:t>
-      </w:r>
-      <w:proofErr w:type="spellEnd"/>
-      <w:r>
-        <w:t>)</w:t>
+        <w:t>Each note is a sheet with attachments (video, audio, file, sub-folders, sub-sheets, etc)</w:t>
       </w:r>
     </w:p>
     <w:p>
@@ -6842,15 +6546,7 @@
         <w:t>t</w:t>
       </w:r>
       <w:r>
-        <w:t xml:space="preserve">hat it focuses on evaluation, emphasis and reminder of your involvement and care capacity more than simply being a </w:t>
-      </w:r>
-      <w:proofErr w:type="spellStart"/>
-      <w:r>
-        <w:t>todo</w:t>
-      </w:r>
-      <w:proofErr w:type="spellEnd"/>
-      <w:r>
-        <w:t xml:space="preserve"> list of people and times. It makes it clear that the goal is to connect and see your friends; and to be there for them. By how much? That's not the apps job. It's just there to focus and remind you of the importance of this, and where to point next. In </w:t>
+        <w:t xml:space="preserve">hat it focuses on evaluation, emphasis and reminder of your involvement and care capacity more than simply being a todo list of people and times. It makes it clear that the goal is to connect and see your friends; and to be there for them. By how much? That's not the apps job. It's just there to focus and remind you of the importance of this, and where to point next. In </w:t>
       </w:r>
       <w:r>
         <w:rPr>
@@ -6955,13 +6651,8 @@
         <w:spacing w:line="256" w:lineRule="auto"/>
       </w:pPr>
       <w:r>
-        <w:t xml:space="preserve">Has a primary view for tracking how long it’s been in touch with X, Y or </w:t>
-      </w:r>
-      <w:proofErr w:type="gramStart"/>
-      <w:r>
-        <w:t>Z</w:t>
-      </w:r>
-      <w:proofErr w:type="gramEnd"/>
+        <w:t>Has a primary view for tracking how long it’s been in touch with X, Y or Z</w:t>
+      </w:r>
     </w:p>
     <w:p>
       <w:pPr>
@@ -7205,6 +6896,7 @@
         </w:rPr>
       </w:pPr>
       <w:r>
+        <w:lastRenderedPageBreak/>
         <w:t xml:space="preserve">(addtnl) </w:t>
       </w:r>
       <w:r>
@@ -7227,7 +6919,6 @@
         </w:rPr>
       </w:pPr>
       <w:r>
-        <w:lastRenderedPageBreak/>
         <w:t>(bonus) has a friends &amp; groups mapping which shows group connectivity. You can click and view ‘how to contact this group, from that group’</w:t>
       </w:r>
     </w:p>
@@ -7540,10 +7231,22 @@
           <w:sz w:val="22"/>
           <w:szCs w:val="22"/>
         </w:rPr>
-        <w:t xml:space="preserve"> place to periodically record, store and review what praises you have in life. e.g. “thank you for”, “I am so grateful for Tomm and his patience, and opportunity”, “thank you for Coraima</w:t>
-      </w:r>
-      <w:bookmarkStart w:id="5" w:name="_GoBack"/>
-      <w:bookmarkEnd w:id="5"/>
+        <w:t xml:space="preserve"> place to periodically record, store and review what praises you have in life. e.g. “thank you for”, “I am so grateful for Tomm and his patience, and opportunity”, “thank you for Coraima, in her help and her motivations for me in my self-respect” ... :)</w:t>
+      </w:r>
+    </w:p>
+    <w:p>
+      <w:pPr>
+        <w:pStyle w:val="p1"/>
+        <w:numPr>
+          <w:ilvl w:val="1"/>
+          <w:numId w:val="4"/>
+        </w:numPr>
+        <w:rPr>
+          <w:rFonts w:asciiTheme="minorHAnsi" w:hAnsiTheme="minorHAnsi" w:cstheme="minorHAnsi"/>
+          <w:sz w:val="22"/>
+          <w:szCs w:val="22"/>
+        </w:rPr>
+      </w:pPr>
       <w:r>
         <w:rPr>
           <w:rStyle w:val="s1"/>
@@ -7551,29 +7254,6 @@
           <w:sz w:val="22"/>
           <w:szCs w:val="22"/>
         </w:rPr>
-        <w:t>, in her help and her motivations for me in my self-respect” ... :)</w:t>
-      </w:r>
-    </w:p>
-    <w:p>
-      <w:pPr>
-        <w:pStyle w:val="p1"/>
-        <w:numPr>
-          <w:ilvl w:val="1"/>
-          <w:numId w:val="4"/>
-        </w:numPr>
-        <w:rPr>
-          <w:rFonts w:asciiTheme="minorHAnsi" w:hAnsiTheme="minorHAnsi" w:cstheme="minorHAnsi"/>
-          <w:sz w:val="22"/>
-          <w:szCs w:val="22"/>
-        </w:rPr>
-      </w:pPr>
-      <w:r>
-        <w:rPr>
-          <w:rStyle w:val="s1"/>
-          <w:rFonts w:asciiTheme="minorHAnsi" w:hAnsiTheme="minorHAnsi" w:cstheme="minorHAnsi"/>
-          <w:sz w:val="22"/>
-          <w:szCs w:val="22"/>
-        </w:rPr>
         <w:t>The ones so seemingly insignificant you can’t remember them in the next moment, but are central to your spirit and your praise outwards into life :)</w:t>
       </w:r>
     </w:p>
@@ -7938,6 +7618,7 @@
         <w:rPr>
           <w:b/>
         </w:rPr>
+        <w:lastRenderedPageBreak/>
         <w:t>Life Questions</w:t>
       </w:r>
     </w:p>
@@ -7954,7 +7635,6 @@
         </w:rPr>
       </w:pPr>
       <w:r>
-        <w:lastRenderedPageBreak/>
         <w:t>An App which periodically asks you selected, heavy life questions, like “what do you want to be when you grow up?”, “how will you retire”, “what does your Mom mean to you?” and “what is the nicest thing your wife has ever done for you?” and stores the answers</w:t>
       </w:r>
       <w:r>
@@ -8031,15 +7711,7 @@
         </w:rPr>
       </w:pPr>
       <w:r>
-        <w:t xml:space="preserve">A way for you to record, on the fly usually places you’d love to stop someday. To visit, explore or learn. Restaurants you always drive by but never visit, parks, strange buildings, off-ramps </w:t>
-      </w:r>
-      <w:proofErr w:type="spellStart"/>
-      <w:r>
-        <w:t>etc</w:t>
-      </w:r>
-      <w:proofErr w:type="spellEnd"/>
-      <w:r>
-        <w:t xml:space="preserve"> </w:t>
+        <w:t xml:space="preserve">A way for you to record, on the fly usually places you’d love to stop someday. To visit, explore or learn. Restaurants you always drive by but never visit, parks, strange buildings, off-ramps etc </w:t>
       </w:r>
       <w:r>
         <w:sym w:font="Wingdings" w:char="F04A"/>
@@ -8612,6 +8284,7 @@
         </w:rPr>
       </w:pPr>
       <w:r>
+        <w:lastRenderedPageBreak/>
         <w:t>Reminders to help retain names</w:t>
       </w:r>
     </w:p>
@@ -8628,64 +8301,688 @@
         </w:rPr>
       </w:pPr>
       <w:r>
+        <w:t>Can share names with peers</w:t>
+      </w:r>
+    </w:p>
+    <w:p>
+      <w:pPr>
+        <w:pStyle w:val="ListParagraph"/>
+        <w:numPr>
+          <w:ilvl w:val="1"/>
+          <w:numId w:val="4"/>
+        </w:numPr>
+        <w:spacing w:line="256" w:lineRule="auto"/>
+        <w:rPr>
+          <w:b/>
+        </w:rPr>
+      </w:pPr>
+      <w:r>
+        <w:t>Has two modes, Personal and Professional</w:t>
+      </w:r>
+    </w:p>
+    <w:p>
+      <w:pPr>
+        <w:pStyle w:val="ListParagraph"/>
+        <w:numPr>
+          <w:ilvl w:val="1"/>
+          <w:numId w:val="4"/>
+        </w:numPr>
+        <w:spacing w:line="256" w:lineRule="auto"/>
+        <w:rPr>
+          <w:b/>
+        </w:rPr>
+      </w:pPr>
+      <w:r>
+        <w:t>Professional mode is specifically designed to help a sales-like professional (ex – Kevin G)</w:t>
+      </w:r>
+    </w:p>
+    <w:p>
+      <w:pPr>
+        <w:pStyle w:val="ListParagraph"/>
+        <w:numPr>
+          <w:ilvl w:val="1"/>
+          <w:numId w:val="4"/>
+        </w:numPr>
+        <w:spacing w:line="256" w:lineRule="auto"/>
+        <w:rPr>
+          <w:b/>
+        </w:rPr>
+      </w:pPr>
+      <w:r>
+        <w:t>Has feature where with a button click you can ask a person for identifying information to be auto-stored on receipt (e.g. pic, address, birthday, phone#, etc)</w:t>
+      </w:r>
+    </w:p>
+    <w:p>
+      <w:pPr>
+        <w:pStyle w:val="ListParagraph"/>
+        <w:numPr>
+          <w:ilvl w:val="0"/>
+          <w:numId w:val="4"/>
+        </w:numPr>
+        <w:spacing w:line="256" w:lineRule="auto"/>
+        <w:rPr>
+          <w:b/>
+        </w:rPr>
+      </w:pPr>
+      <w:r>
+        <w:rPr>
+          <w:b/>
+        </w:rPr>
+        <w:t>Activities App</w:t>
+      </w:r>
+    </w:p>
+    <w:p>
+      <w:pPr>
+        <w:pStyle w:val="ListParagraph"/>
+        <w:numPr>
+          <w:ilvl w:val="1"/>
+          <w:numId w:val="4"/>
+        </w:numPr>
+        <w:spacing w:line="256" w:lineRule="auto"/>
+        <w:rPr>
+          <w:b/>
+        </w:rPr>
+      </w:pPr>
+      <w:r>
+        <w:t>Just like you use Apple Reminders to track ‘Activities’. Create this as an App, this promotes healthy activity!</w:t>
+      </w:r>
+    </w:p>
+    <w:p>
+      <w:pPr>
+        <w:pStyle w:val="ListParagraph"/>
+        <w:numPr>
+          <w:ilvl w:val="0"/>
+          <w:numId w:val="4"/>
+        </w:numPr>
+        <w:spacing w:line="256" w:lineRule="auto"/>
+        <w:rPr>
+          <w:b/>
+        </w:rPr>
+      </w:pPr>
+      <w:r>
+        <w:rPr>
+          <w:b/>
+        </w:rPr>
+        <w:t>Perspectives Change</w:t>
+      </w:r>
+    </w:p>
+    <w:p>
+      <w:pPr>
+        <w:pStyle w:val="ListParagraph"/>
+        <w:numPr>
+          <w:ilvl w:val="1"/>
+          <w:numId w:val="4"/>
+        </w:numPr>
+        <w:spacing w:line="256" w:lineRule="auto"/>
+        <w:rPr>
+          <w:b/>
+        </w:rPr>
+      </w:pPr>
+      <w:r>
+        <w:t xml:space="preserve">A place to store moments in time, your perspective at a given time for sharing or later review. Ex – “I think </w:t>
+      </w:r>
+      <w:r>
+        <w:t>Pokémon</w:t>
+      </w:r>
+      <w:r>
+        <w:t xml:space="preserve"> is cool. That my dad uses it is so fun” or “The Mariners trade was a bad idea because…”</w:t>
+      </w:r>
+    </w:p>
+    <w:p>
+      <w:pPr>
+        <w:pStyle w:val="ListParagraph"/>
+        <w:numPr>
+          <w:ilvl w:val="1"/>
+          <w:numId w:val="4"/>
+        </w:numPr>
+        <w:spacing w:line="256" w:lineRule="auto"/>
+      </w:pPr>
+      <w:r>
+        <w:t>Can al</w:t>
+      </w:r>
+      <w:r>
+        <w:t>so store other people’s perspectives. You can share yours for viewing by others and view theirs as well if allowed</w:t>
+      </w:r>
+    </w:p>
+    <w:p>
+      <w:pPr>
+        <w:pStyle w:val="ListParagraph"/>
+        <w:numPr>
+          <w:ilvl w:val="1"/>
+          <w:numId w:val="4"/>
+        </w:numPr>
+        <w:spacing w:line="256" w:lineRule="auto"/>
+      </w:pPr>
+      <w:r>
+        <w:t>Nice interface for future review which is the key goal here</w:t>
+      </w:r>
+    </w:p>
+    <w:p>
+      <w:pPr>
+        <w:pStyle w:val="ListParagraph"/>
+        <w:numPr>
+          <w:ilvl w:val="2"/>
+          <w:numId w:val="4"/>
+        </w:numPr>
+        <w:spacing w:line="256" w:lineRule="auto"/>
+      </w:pPr>
+      <w:r>
+        <w:t>Strong search feature on past entries. User applies tags, groups and names for future retrieval</w:t>
+      </w:r>
+    </w:p>
+    <w:p>
+      <w:pPr>
+        <w:pStyle w:val="ListParagraph"/>
+        <w:numPr>
+          <w:ilvl w:val="2"/>
+          <w:numId w:val="4"/>
+        </w:numPr>
+        <w:spacing w:line="256" w:lineRule="auto"/>
+      </w:pPr>
+      <w:r>
+        <w:t>In review user can view by all, by group, by tag or by search</w:t>
+      </w:r>
+      <w:r>
+        <w:t xml:space="preserve"> in a List View</w:t>
+      </w:r>
+    </w:p>
+    <w:p>
+      <w:pPr>
+        <w:pStyle w:val="ListParagraph"/>
+        <w:numPr>
+          <w:ilvl w:val="1"/>
+          <w:numId w:val="4"/>
+        </w:numPr>
+        <w:spacing w:line="256" w:lineRule="auto"/>
+      </w:pPr>
+      <w:r>
+        <w:t>Scheduled Reminders can be configured for the App to periodically remind you to enter perspectives when available</w:t>
+      </w:r>
+    </w:p>
+    <w:p>
+      <w:pPr>
+        <w:pStyle w:val="ListParagraph"/>
+        <w:numPr>
+          <w:ilvl w:val="0"/>
+          <w:numId w:val="4"/>
+        </w:numPr>
+        <w:spacing w:line="256" w:lineRule="auto"/>
+        <w:rPr>
+          <w:b/>
+        </w:rPr>
+      </w:pPr>
+      <w:r>
+        <w:rPr>
+          <w:b/>
+        </w:rPr>
+        <w:t>Quiet Lists</w:t>
+      </w:r>
+    </w:p>
+    <w:p>
+      <w:pPr>
+        <w:pStyle w:val="ListParagraph"/>
+        <w:numPr>
+          <w:ilvl w:val="1"/>
+          <w:numId w:val="4"/>
+        </w:numPr>
+        <w:spacing w:line="256" w:lineRule="auto"/>
+      </w:pPr>
+      <w:r>
+        <w:t>A</w:t>
+      </w:r>
+      <w:r>
+        <w:t xml:space="preserve">llows you to record and store a list without seeing its contents. </w:t>
+      </w:r>
+    </w:p>
+    <w:p>
+      <w:pPr>
+        <w:pStyle w:val="ListParagraph"/>
+        <w:numPr>
+          <w:ilvl w:val="1"/>
+          <w:numId w:val="4"/>
+        </w:numPr>
+        <w:spacing w:line="256" w:lineRule="auto"/>
+      </w:pPr>
+      <w:r>
+        <w:t>Consider allowing the list to be searchable for content, and to be allowe</w:t>
+      </w:r>
+      <w:r>
+        <w:t>d retrieval at a specified date</w:t>
+      </w:r>
+    </w:p>
+    <w:p>
+      <w:pPr>
+        <w:pStyle w:val="ListParagraph"/>
+        <w:numPr>
+          <w:ilvl w:val="0"/>
+          <w:numId w:val="4"/>
+        </w:numPr>
+        <w:spacing w:line="256" w:lineRule="auto"/>
+        <w:rPr>
+          <w:b/>
+        </w:rPr>
+      </w:pPr>
+      <w:r>
+        <w:rPr>
+          <w:b/>
+        </w:rPr>
+        <w:t>App to store XY data</w:t>
+      </w:r>
+    </w:p>
+    <w:p>
+      <w:pPr>
+        <w:pStyle w:val="ListParagraph"/>
+        <w:numPr>
+          <w:ilvl w:val="1"/>
+          <w:numId w:val="4"/>
+        </w:numPr>
+        <w:spacing w:line="256" w:lineRule="auto"/>
+        <w:rPr>
+          <w:b/>
+        </w:rPr>
+      </w:pPr>
+      <w:r>
+        <w:t>And plot it, list stats (correlations, mean, fits)</w:t>
+      </w:r>
+    </w:p>
+    <w:p>
+      <w:pPr>
+        <w:pStyle w:val="ListParagraph"/>
+        <w:numPr>
+          <w:ilvl w:val="1"/>
+          <w:numId w:val="4"/>
+        </w:numPr>
+        <w:spacing w:line="256" w:lineRule="auto"/>
+        <w:rPr>
+          <w:b/>
+        </w:rPr>
+      </w:pPr>
+      <w:r>
+        <w:t>Ex Usage – Track and plot out how many minutes you’ve been running each day (a use u want)</w:t>
+      </w:r>
+    </w:p>
+    <w:p>
+      <w:pPr>
+        <w:pStyle w:val="ListParagraph"/>
+        <w:numPr>
+          <w:ilvl w:val="0"/>
+          <w:numId w:val="4"/>
+        </w:numPr>
+        <w:spacing w:line="256" w:lineRule="auto"/>
+        <w:rPr>
+          <w:b/>
+        </w:rPr>
+      </w:pPr>
+      <w:r>
+        <w:rPr>
+          <w:b/>
+        </w:rPr>
+        <w:t>When</w:t>
+      </w:r>
+      <w:r>
+        <w:rPr>
+          <w:b/>
+        </w:rPr>
+        <w:t xml:space="preserve"> you last chatted</w:t>
+      </w:r>
+    </w:p>
+    <w:p>
+      <w:pPr>
+        <w:pStyle w:val="ListParagraph"/>
+        <w:numPr>
+          <w:ilvl w:val="1"/>
+          <w:numId w:val="4"/>
+        </w:numPr>
+        <w:spacing w:line="256" w:lineRule="auto"/>
+        <w:rPr>
+          <w:b/>
+        </w:rPr>
+      </w:pPr>
+      <w:r>
+        <w:t>An App on phone which tracks when you last called, and when you were last called by someone</w:t>
+      </w:r>
+    </w:p>
+    <w:p>
+      <w:pPr>
+        <w:pStyle w:val="ListParagraph"/>
+        <w:numPr>
+          <w:ilvl w:val="1"/>
+          <w:numId w:val="4"/>
+        </w:numPr>
+        <w:spacing w:line="256" w:lineRule="auto"/>
+        <w:rPr>
+          <w:b/>
+        </w:rPr>
+      </w:pPr>
+      <w:r>
+        <w:t>Can provide periodic reminders to get in touch with people</w:t>
+      </w:r>
+    </w:p>
+    <w:p>
+      <w:pPr>
+        <w:pStyle w:val="ListParagraph"/>
+        <w:numPr>
+          <w:ilvl w:val="0"/>
+          <w:numId w:val="4"/>
+        </w:numPr>
+        <w:spacing w:line="256" w:lineRule="auto"/>
+        <w:rPr>
+          <w:b/>
+        </w:rPr>
+      </w:pPr>
+      <w:r>
+        <w:rPr>
+          <w:b/>
+        </w:rPr>
+        <w:t>T</w:t>
+      </w:r>
+      <w:r>
+        <w:rPr>
+          <w:b/>
+        </w:rPr>
+        <w:t xml:space="preserve">rack </w:t>
+      </w:r>
+      <w:r>
+        <w:rPr>
+          <w:b/>
+        </w:rPr>
+        <w:t>s</w:t>
+      </w:r>
+      <w:r>
+        <w:rPr>
+          <w:b/>
+        </w:rPr>
+        <w:t xml:space="preserve">omething </w:t>
+      </w:r>
+      <w:r>
+        <w:rPr>
+          <w:b/>
+        </w:rPr>
+        <w:t>over time</w:t>
+      </w:r>
+    </w:p>
+    <w:p>
+      <w:pPr>
+        <w:pStyle w:val="ListParagraph"/>
+        <w:numPr>
+          <w:ilvl w:val="1"/>
+          <w:numId w:val="4"/>
+        </w:numPr>
+        <w:spacing w:line="256" w:lineRule="auto"/>
+        <w:rPr>
+          <w:b/>
+        </w:rPr>
+      </w:pPr>
+      <w:r>
+        <w:t>Allow a user to track an item over time</w:t>
+      </w:r>
+    </w:p>
+    <w:p>
+      <w:pPr>
+        <w:pStyle w:val="ListParagraph"/>
+        <w:numPr>
+          <w:ilvl w:val="1"/>
+          <w:numId w:val="4"/>
+        </w:numPr>
+        <w:spacing w:line="256" w:lineRule="auto"/>
+        <w:rPr>
+          <w:b/>
+        </w:rPr>
+      </w:pPr>
+      <w:r>
+        <w:t>Tracking metrics are selectable. Can be numeric with a plot (single or multi-value), pictures (e.g. body weight) or a combination of metrics (e.g. audio, video or url links)</w:t>
+      </w:r>
+    </w:p>
+    <w:p>
+      <w:pPr>
+        <w:pStyle w:val="ListParagraph"/>
+        <w:numPr>
+          <w:ilvl w:val="1"/>
+          <w:numId w:val="4"/>
+        </w:numPr>
+        <w:spacing w:line="256" w:lineRule="auto"/>
+        <w:rPr>
+          <w:b/>
+        </w:rPr>
+      </w:pPr>
+      <w:r>
+        <w:t>Strong emphasis on review of the data. Able to share a snapshot review of data via email</w:t>
+      </w:r>
+    </w:p>
+    <w:p>
+      <w:pPr>
+        <w:pStyle w:val="ListParagraph"/>
+        <w:numPr>
+          <w:ilvl w:val="1"/>
+          <w:numId w:val="4"/>
+        </w:numPr>
+        <w:spacing w:line="256" w:lineRule="auto"/>
+      </w:pPr>
+      <w:r>
+        <w:t>Item and history is stored in online database and able for viewing online</w:t>
+      </w:r>
+    </w:p>
+    <w:p>
+      <w:pPr>
+        <w:pStyle w:val="ListParagraph"/>
+        <w:numPr>
+          <w:ilvl w:val="0"/>
+          <w:numId w:val="4"/>
+        </w:numPr>
+        <w:spacing w:line="256" w:lineRule="auto"/>
+        <w:rPr>
+          <w:b/>
+        </w:rPr>
+      </w:pPr>
+      <w:r>
+        <w:rPr>
+          <w:b/>
+        </w:rPr>
+        <w:t>Fact Keeper</w:t>
+      </w:r>
+    </w:p>
+    <w:p>
+      <w:pPr>
+        <w:pStyle w:val="ListParagraph"/>
+        <w:numPr>
+          <w:ilvl w:val="1"/>
+          <w:numId w:val="4"/>
+        </w:numPr>
+        <w:spacing w:line="256" w:lineRule="auto"/>
+        <w:rPr>
+          <w:b/>
+        </w:rPr>
+      </w:pPr>
+      <w:r>
+        <w:t>To look up that fact, later</w:t>
+      </w:r>
+    </w:p>
+    <w:p>
+      <w:pPr>
+        <w:pStyle w:val="ListParagraph"/>
+        <w:numPr>
+          <w:ilvl w:val="0"/>
+          <w:numId w:val="4"/>
+        </w:numPr>
+        <w:spacing w:line="256" w:lineRule="auto"/>
+      </w:pPr>
+      <w:r>
+        <w:rPr>
+          <w:b/>
+        </w:rPr>
+        <w:t xml:space="preserve">The Way </w:t>
+      </w:r>
+      <w:r>
+        <w:rPr>
+          <w:b/>
+        </w:rPr>
+        <w:t>It</w:t>
+      </w:r>
+      <w:r>
+        <w:rPr>
+          <w:b/>
+        </w:rPr>
+        <w:t xml:space="preserve"> Used to</w:t>
+      </w:r>
+    </w:p>
+    <w:p>
+      <w:pPr>
+        <w:pStyle w:val="ListParagraph"/>
+        <w:numPr>
+          <w:ilvl w:val="1"/>
+          <w:numId w:val="4"/>
+        </w:numPr>
+        <w:spacing w:line="256" w:lineRule="auto"/>
+      </w:pPr>
+      <w:r>
+        <w:t>An App to store pictures of selected items/things, taking pictures periodically of the same item</w:t>
+      </w:r>
+    </w:p>
+    <w:p>
+      <w:pPr>
+        <w:pStyle w:val="ListParagraph"/>
+        <w:numPr>
+          <w:ilvl w:val="1"/>
+          <w:numId w:val="4"/>
+        </w:numPr>
+        <w:spacing w:line="256" w:lineRule="auto"/>
+      </w:pPr>
+      <w:r>
+        <w:t>Allows specific views for repetition, e.g. “front”, “top”, “side”, or “with Mom”, “at school”, “chores”, etc.</w:t>
+      </w:r>
+    </w:p>
+    <w:p>
+      <w:pPr>
+        <w:pStyle w:val="ListParagraph"/>
+        <w:numPr>
+          <w:ilvl w:val="1"/>
+          <w:numId w:val="4"/>
+        </w:numPr>
+        <w:spacing w:line="256" w:lineRule="auto"/>
+      </w:pPr>
+      <w:r>
+        <w:t xml:space="preserve">Item ex. – Locations (work desk, home, etc.), Places, People, Activities (running at that park, going to work, </w:t>
+      </w:r>
+      <w:r>
+        <w:t>etc.</w:t>
+      </w:r>
+      <w:r>
+        <w:t>)</w:t>
+      </w:r>
+      <w:r>
+        <w:t>, Things (your car, a Big-Mac, your ‘favorite food’)</w:t>
+      </w:r>
+    </w:p>
+    <w:p>
+      <w:pPr>
+        <w:pStyle w:val="ListParagraph"/>
+        <w:numPr>
+          <w:ilvl w:val="0"/>
+          <w:numId w:val="4"/>
+        </w:numPr>
+        <w:spacing w:line="256" w:lineRule="auto"/>
+        <w:rPr>
+          <w:b/>
+        </w:rPr>
+      </w:pPr>
+      <w:r>
+        <w:rPr>
+          <w:b/>
+        </w:rPr>
+        <w:t>Christmas Intent</w:t>
+      </w:r>
+    </w:p>
+    <w:p>
+      <w:pPr>
+        <w:pStyle w:val="ListParagraph"/>
+        <w:numPr>
+          <w:ilvl w:val="1"/>
+          <w:numId w:val="4"/>
+        </w:numPr>
+        <w:spacing w:line="256" w:lineRule="auto"/>
+        <w:rPr>
+          <w:b/>
+        </w:rPr>
+      </w:pPr>
+      <w:r>
+        <w:t>List out things you might generally want for Christmas. People can log in, type your name in and view the list</w:t>
+      </w:r>
+    </w:p>
+    <w:p>
+      <w:pPr>
+        <w:pStyle w:val="ListParagraph"/>
+        <w:numPr>
+          <w:ilvl w:val="1"/>
+          <w:numId w:val="4"/>
+        </w:numPr>
+        <w:spacing w:line="256" w:lineRule="auto"/>
+        <w:rPr>
+          <w:b/>
+        </w:rPr>
+      </w:pPr>
+      <w:r>
+        <w:t>People can check off if they’ve gotten you something</w:t>
+      </w:r>
+      <w:r>
+        <w:t>, which removes the item from the display list (without user knowing it!)</w:t>
+      </w:r>
+    </w:p>
+    <w:p>
+      <w:pPr>
+        <w:pStyle w:val="ListParagraph"/>
+        <w:numPr>
+          <w:ilvl w:val="0"/>
+          <w:numId w:val="4"/>
+        </w:numPr>
+        <w:spacing w:line="256" w:lineRule="auto"/>
+        <w:rPr>
+          <w:b/>
+        </w:rPr>
+      </w:pPr>
+      <w:r>
+        <w:rPr>
+          <w:b/>
+        </w:rPr>
+        <w:t>Gym Activity Log</w:t>
+      </w:r>
+    </w:p>
+    <w:p>
+      <w:pPr>
+        <w:pStyle w:val="ListParagraph"/>
+        <w:numPr>
+          <w:ilvl w:val="1"/>
+          <w:numId w:val="4"/>
+        </w:numPr>
+        <w:spacing w:line="256" w:lineRule="auto"/>
+        <w:rPr>
+          <w:b/>
+        </w:rPr>
+      </w:pPr>
+      <w:r>
+        <w:t>Keep track, so you can know if you need to go more</w:t>
+      </w:r>
+    </w:p>
+    <w:p>
+      <w:pPr>
+        <w:pStyle w:val="ListParagraph"/>
+        <w:numPr>
+          <w:ilvl w:val="1"/>
+          <w:numId w:val="4"/>
+        </w:numPr>
+        <w:spacing w:line="256" w:lineRule="auto"/>
+        <w:rPr>
+          <w:b/>
+        </w:rPr>
+      </w:pPr>
+      <w:r>
         <w:lastRenderedPageBreak/>
-        <w:t>Can share names with peers</w:t>
-      </w:r>
-    </w:p>
-    <w:p>
-      <w:pPr>
-        <w:pStyle w:val="ListParagraph"/>
-        <w:numPr>
-          <w:ilvl w:val="1"/>
-          <w:numId w:val="4"/>
-        </w:numPr>
-        <w:spacing w:line="256" w:lineRule="auto"/>
-        <w:rPr>
-          <w:b/>
-        </w:rPr>
-      </w:pPr>
-      <w:r>
-        <w:t>Has two modes, Personal and Professional</w:t>
-      </w:r>
-    </w:p>
-    <w:p>
-      <w:pPr>
-        <w:pStyle w:val="ListParagraph"/>
-        <w:numPr>
-          <w:ilvl w:val="1"/>
-          <w:numId w:val="4"/>
-        </w:numPr>
-        <w:spacing w:line="256" w:lineRule="auto"/>
-        <w:rPr>
-          <w:b/>
-        </w:rPr>
-      </w:pPr>
-      <w:r>
-        <w:t>Professional mode is specifically designed to help a sales-like professional (ex – Kevin G)</w:t>
-      </w:r>
-    </w:p>
-    <w:p>
-      <w:pPr>
-        <w:pStyle w:val="ListParagraph"/>
-        <w:numPr>
-          <w:ilvl w:val="1"/>
-          <w:numId w:val="4"/>
-        </w:numPr>
-        <w:spacing w:line="256" w:lineRule="auto"/>
-        <w:rPr>
-          <w:b/>
-        </w:rPr>
-      </w:pPr>
-      <w:r>
-        <w:t xml:space="preserve">Has feature where with a button click you can ask a person for identifying information to be auto-stored on receipt (e.g. pic, address, birthday, phone#, </w:t>
-      </w:r>
-      <w:proofErr w:type="spellStart"/>
-      <w:r>
-        <w:t>etc</w:t>
-      </w:r>
-      <w:proofErr w:type="spellEnd"/>
-      <w:r>
-        <w:t>)</w:t>
+        <w:t>Show to the primary gym-tracking app companies and complain – why the hell don’t you do this too, by friggin</w:t>
+      </w:r>
+      <w:r>
+        <w:t>g</w:t>
+      </w:r>
+      <w:r>
+        <w:t xml:space="preserve"> default!?!?!?</w:t>
       </w:r>
     </w:p>
     <w:p>
@@ -8704,603 +9001,6 @@
         <w:rPr>
           <w:b/>
         </w:rPr>
-        <w:t>Activities App</w:t>
-      </w:r>
-    </w:p>
-    <w:p>
-      <w:pPr>
-        <w:pStyle w:val="ListParagraph"/>
-        <w:numPr>
-          <w:ilvl w:val="1"/>
-          <w:numId w:val="4"/>
-        </w:numPr>
-        <w:spacing w:line="256" w:lineRule="auto"/>
-        <w:rPr>
-          <w:b/>
-        </w:rPr>
-      </w:pPr>
-      <w:r>
-        <w:t>Just like you use Apple Reminders to track ‘Activities’. Create this as an App, this promotes healthy activity!</w:t>
-      </w:r>
-    </w:p>
-    <w:p>
-      <w:pPr>
-        <w:pStyle w:val="ListParagraph"/>
-        <w:numPr>
-          <w:ilvl w:val="0"/>
-          <w:numId w:val="4"/>
-        </w:numPr>
-        <w:spacing w:line="256" w:lineRule="auto"/>
-        <w:rPr>
-          <w:b/>
-        </w:rPr>
-      </w:pPr>
-      <w:r>
-        <w:rPr>
-          <w:b/>
-        </w:rPr>
-        <w:t>Perspectives Change</w:t>
-      </w:r>
-    </w:p>
-    <w:p>
-      <w:pPr>
-        <w:pStyle w:val="ListParagraph"/>
-        <w:numPr>
-          <w:ilvl w:val="1"/>
-          <w:numId w:val="4"/>
-        </w:numPr>
-        <w:spacing w:line="256" w:lineRule="auto"/>
-        <w:rPr>
-          <w:b/>
-        </w:rPr>
-      </w:pPr>
-      <w:r>
-        <w:t xml:space="preserve">A place to store moments in time, your perspective at a given time for sharing or later review. Ex – “I think </w:t>
-      </w:r>
-      <w:r>
-        <w:t>Pokémon</w:t>
-      </w:r>
-      <w:r>
-        <w:t xml:space="preserve"> is cool. That my dad uses it is so fun” or “The Mariners trade was a bad idea because…”</w:t>
-      </w:r>
-    </w:p>
-    <w:p>
-      <w:pPr>
-        <w:pStyle w:val="ListParagraph"/>
-        <w:numPr>
-          <w:ilvl w:val="1"/>
-          <w:numId w:val="4"/>
-        </w:numPr>
-        <w:spacing w:line="256" w:lineRule="auto"/>
-      </w:pPr>
-      <w:r>
-        <w:t>Can al</w:t>
-      </w:r>
-      <w:r>
-        <w:t>so store other people’s perspectives. You can share yours for viewing by others and view theirs as well if allowed</w:t>
-      </w:r>
-    </w:p>
-    <w:p>
-      <w:pPr>
-        <w:pStyle w:val="ListParagraph"/>
-        <w:numPr>
-          <w:ilvl w:val="1"/>
-          <w:numId w:val="4"/>
-        </w:numPr>
-        <w:spacing w:line="256" w:lineRule="auto"/>
-      </w:pPr>
-      <w:r>
-        <w:t>Nice interface for future review which is the key goal here</w:t>
-      </w:r>
-    </w:p>
-    <w:p>
-      <w:pPr>
-        <w:pStyle w:val="ListParagraph"/>
-        <w:numPr>
-          <w:ilvl w:val="2"/>
-          <w:numId w:val="4"/>
-        </w:numPr>
-        <w:spacing w:line="256" w:lineRule="auto"/>
-      </w:pPr>
-      <w:r>
-        <w:t>Strong search feature on past entries. User applies tags, groups and names for future retrieval</w:t>
-      </w:r>
-    </w:p>
-    <w:p>
-      <w:pPr>
-        <w:pStyle w:val="ListParagraph"/>
-        <w:numPr>
-          <w:ilvl w:val="2"/>
-          <w:numId w:val="4"/>
-        </w:numPr>
-        <w:spacing w:line="256" w:lineRule="auto"/>
-      </w:pPr>
-      <w:r>
-        <w:t>In review user can view by all, by group, by tag or by search</w:t>
-      </w:r>
-      <w:r>
-        <w:t xml:space="preserve"> in a List View</w:t>
-      </w:r>
-    </w:p>
-    <w:p>
-      <w:pPr>
-        <w:pStyle w:val="ListParagraph"/>
-        <w:numPr>
-          <w:ilvl w:val="1"/>
-          <w:numId w:val="4"/>
-        </w:numPr>
-        <w:spacing w:line="256" w:lineRule="auto"/>
-      </w:pPr>
-      <w:r>
-        <w:t>Scheduled Reminders can be configured for the App to periodically remind you to enter perspectives when available</w:t>
-      </w:r>
-    </w:p>
-    <w:p>
-      <w:pPr>
-        <w:pStyle w:val="ListParagraph"/>
-        <w:numPr>
-          <w:ilvl w:val="0"/>
-          <w:numId w:val="4"/>
-        </w:numPr>
-        <w:spacing w:line="256" w:lineRule="auto"/>
-        <w:rPr>
-          <w:b/>
-        </w:rPr>
-      </w:pPr>
-      <w:r>
-        <w:rPr>
-          <w:b/>
-        </w:rPr>
-        <w:t>App to store XY data</w:t>
-      </w:r>
-    </w:p>
-    <w:p>
-      <w:pPr>
-        <w:pStyle w:val="ListParagraph"/>
-        <w:numPr>
-          <w:ilvl w:val="1"/>
-          <w:numId w:val="4"/>
-        </w:numPr>
-        <w:spacing w:line="256" w:lineRule="auto"/>
-        <w:rPr>
-          <w:b/>
-        </w:rPr>
-      </w:pPr>
-      <w:r>
-        <w:t>And plot it, list stats (correlations, mean, fits)</w:t>
-      </w:r>
-    </w:p>
-    <w:p>
-      <w:pPr>
-        <w:pStyle w:val="ListParagraph"/>
-        <w:numPr>
-          <w:ilvl w:val="1"/>
-          <w:numId w:val="4"/>
-        </w:numPr>
-        <w:spacing w:line="256" w:lineRule="auto"/>
-        <w:rPr>
-          <w:b/>
-        </w:rPr>
-      </w:pPr>
-      <w:r>
-        <w:t xml:space="preserve">Ex Usage – Track and plot out how many minutes you’ve been running each day (a use u </w:t>
-      </w:r>
-      <w:proofErr w:type="gramStart"/>
-      <w:r>
-        <w:t>want</w:t>
-      </w:r>
-      <w:proofErr w:type="gramEnd"/>
-      <w:r>
-        <w:t>)</w:t>
-      </w:r>
-    </w:p>
-    <w:p>
-      <w:pPr>
-        <w:pStyle w:val="ListParagraph"/>
-        <w:numPr>
-          <w:ilvl w:val="0"/>
-          <w:numId w:val="4"/>
-        </w:numPr>
-        <w:spacing w:line="256" w:lineRule="auto"/>
-        <w:rPr>
-          <w:b/>
-        </w:rPr>
-      </w:pPr>
-      <w:r>
-        <w:rPr>
-          <w:b/>
-        </w:rPr>
-        <w:t>When</w:t>
-      </w:r>
-      <w:r>
-        <w:rPr>
-          <w:b/>
-        </w:rPr>
-        <w:t xml:space="preserve"> you last chatted</w:t>
-      </w:r>
-    </w:p>
-    <w:p>
-      <w:pPr>
-        <w:pStyle w:val="ListParagraph"/>
-        <w:numPr>
-          <w:ilvl w:val="1"/>
-          <w:numId w:val="4"/>
-        </w:numPr>
-        <w:spacing w:line="256" w:lineRule="auto"/>
-        <w:rPr>
-          <w:b/>
-        </w:rPr>
-      </w:pPr>
-      <w:r>
-        <w:t>An App on phone which tracks when you last called, and when you were last called by someone</w:t>
-      </w:r>
-    </w:p>
-    <w:p>
-      <w:pPr>
-        <w:pStyle w:val="ListParagraph"/>
-        <w:numPr>
-          <w:ilvl w:val="1"/>
-          <w:numId w:val="4"/>
-        </w:numPr>
-        <w:spacing w:line="256" w:lineRule="auto"/>
-        <w:rPr>
-          <w:b/>
-        </w:rPr>
-      </w:pPr>
-      <w:r>
-        <w:t>Can provide periodic reminders to get in touch with people</w:t>
-      </w:r>
-    </w:p>
-    <w:p>
-      <w:pPr>
-        <w:pStyle w:val="ListParagraph"/>
-        <w:numPr>
-          <w:ilvl w:val="0"/>
-          <w:numId w:val="4"/>
-        </w:numPr>
-        <w:spacing w:line="256" w:lineRule="auto"/>
-        <w:rPr>
-          <w:b/>
-        </w:rPr>
-      </w:pPr>
-      <w:r>
-        <w:rPr>
-          <w:b/>
-        </w:rPr>
-        <w:t>T</w:t>
-      </w:r>
-      <w:r>
-        <w:rPr>
-          <w:b/>
-        </w:rPr>
-        <w:t xml:space="preserve">rack </w:t>
-      </w:r>
-      <w:r>
-        <w:rPr>
-          <w:b/>
-        </w:rPr>
-        <w:t>s</w:t>
-      </w:r>
-      <w:r>
-        <w:rPr>
-          <w:b/>
-        </w:rPr>
-        <w:t xml:space="preserve">omething </w:t>
-      </w:r>
-      <w:r>
-        <w:rPr>
-          <w:b/>
-        </w:rPr>
-        <w:t>over time</w:t>
-      </w:r>
-    </w:p>
-    <w:p>
-      <w:pPr>
-        <w:pStyle w:val="ListParagraph"/>
-        <w:numPr>
-          <w:ilvl w:val="1"/>
-          <w:numId w:val="4"/>
-        </w:numPr>
-        <w:spacing w:line="256" w:lineRule="auto"/>
-        <w:rPr>
-          <w:b/>
-        </w:rPr>
-      </w:pPr>
-      <w:r>
-        <w:t>Allow a user to track an item over time</w:t>
-      </w:r>
-    </w:p>
-    <w:p>
-      <w:pPr>
-        <w:pStyle w:val="ListParagraph"/>
-        <w:numPr>
-          <w:ilvl w:val="1"/>
-          <w:numId w:val="4"/>
-        </w:numPr>
-        <w:spacing w:line="256" w:lineRule="auto"/>
-        <w:rPr>
-          <w:b/>
-        </w:rPr>
-      </w:pPr>
-      <w:r>
-        <w:t xml:space="preserve">Tracking metrics are selectable. Can be numeric with a plot (single or multi-value), pictures (e.g. body weight) or a combination of metrics (e.g. audio, video or </w:t>
-      </w:r>
-      <w:proofErr w:type="spellStart"/>
-      <w:r>
-        <w:t>url</w:t>
-      </w:r>
-      <w:proofErr w:type="spellEnd"/>
-      <w:r>
-        <w:t xml:space="preserve"> links)</w:t>
-      </w:r>
-    </w:p>
-    <w:p>
-      <w:pPr>
-        <w:pStyle w:val="ListParagraph"/>
-        <w:numPr>
-          <w:ilvl w:val="1"/>
-          <w:numId w:val="4"/>
-        </w:numPr>
-        <w:spacing w:line="256" w:lineRule="auto"/>
-        <w:rPr>
-          <w:b/>
-        </w:rPr>
-      </w:pPr>
-      <w:r>
-        <w:t>Strong emphasis on review of the data. Able to share a snapshot review of data via email</w:t>
-      </w:r>
-    </w:p>
-    <w:p>
-      <w:pPr>
-        <w:pStyle w:val="ListParagraph"/>
-        <w:numPr>
-          <w:ilvl w:val="1"/>
-          <w:numId w:val="4"/>
-        </w:numPr>
-        <w:spacing w:line="256" w:lineRule="auto"/>
-      </w:pPr>
-      <w:r>
-        <w:t>Item and history is stored in online database and able for viewing online</w:t>
-      </w:r>
-    </w:p>
-    <w:p>
-      <w:pPr>
-        <w:pStyle w:val="ListParagraph"/>
-        <w:numPr>
-          <w:ilvl w:val="0"/>
-          <w:numId w:val="4"/>
-        </w:numPr>
-        <w:spacing w:line="256" w:lineRule="auto"/>
-        <w:rPr>
-          <w:b/>
-        </w:rPr>
-      </w:pPr>
-      <w:r>
-        <w:rPr>
-          <w:b/>
-        </w:rPr>
-        <w:t>Fact Keeper</w:t>
-      </w:r>
-    </w:p>
-    <w:p>
-      <w:pPr>
-        <w:pStyle w:val="ListParagraph"/>
-        <w:numPr>
-          <w:ilvl w:val="1"/>
-          <w:numId w:val="4"/>
-        </w:numPr>
-        <w:spacing w:line="256" w:lineRule="auto"/>
-        <w:rPr>
-          <w:b/>
-        </w:rPr>
-      </w:pPr>
-      <w:r>
-        <w:t>To look up that fact, later</w:t>
-      </w:r>
-    </w:p>
-    <w:p>
-      <w:pPr>
-        <w:pStyle w:val="ListParagraph"/>
-        <w:numPr>
-          <w:ilvl w:val="0"/>
-          <w:numId w:val="4"/>
-        </w:numPr>
-        <w:spacing w:line="256" w:lineRule="auto"/>
-      </w:pPr>
-      <w:r>
-        <w:rPr>
-          <w:b/>
-        </w:rPr>
-        <w:t xml:space="preserve">The Way </w:t>
-      </w:r>
-      <w:r>
-        <w:rPr>
-          <w:b/>
-        </w:rPr>
-        <w:t>It</w:t>
-      </w:r>
-      <w:r>
-        <w:rPr>
-          <w:b/>
-        </w:rPr>
-        <w:t xml:space="preserve"> Used to</w:t>
-      </w:r>
-    </w:p>
-    <w:p>
-      <w:pPr>
-        <w:pStyle w:val="ListParagraph"/>
-        <w:numPr>
-          <w:ilvl w:val="1"/>
-          <w:numId w:val="4"/>
-        </w:numPr>
-        <w:spacing w:line="256" w:lineRule="auto"/>
-      </w:pPr>
-      <w:r>
-        <w:t>An App to store pictures of selected items/things, taking pictures periodically of the same item</w:t>
-      </w:r>
-    </w:p>
-    <w:p>
-      <w:pPr>
-        <w:pStyle w:val="ListParagraph"/>
-        <w:numPr>
-          <w:ilvl w:val="1"/>
-          <w:numId w:val="4"/>
-        </w:numPr>
-        <w:spacing w:line="256" w:lineRule="auto"/>
-      </w:pPr>
-      <w:r>
-        <w:t>Allows specific views for repetition, e.g. “front”, “top”, “side”, or “with Mom”, “at school”, “chores”, etc.</w:t>
-      </w:r>
-    </w:p>
-    <w:p>
-      <w:pPr>
-        <w:pStyle w:val="ListParagraph"/>
-        <w:numPr>
-          <w:ilvl w:val="1"/>
-          <w:numId w:val="4"/>
-        </w:numPr>
-        <w:spacing w:line="256" w:lineRule="auto"/>
-      </w:pPr>
-      <w:r>
-        <w:t xml:space="preserve">Item ex. – Locations (work desk, home, etc.), Places, People, Activities (running at that park, going to work, </w:t>
-      </w:r>
-      <w:r>
-        <w:t>etc.</w:t>
-      </w:r>
-      <w:r>
-        <w:t>)</w:t>
-      </w:r>
-      <w:r>
-        <w:t>, Things (your car, a Big-Mac, your ‘favorite food’)</w:t>
-      </w:r>
-    </w:p>
-    <w:p>
-      <w:pPr>
-        <w:pStyle w:val="ListParagraph"/>
-        <w:numPr>
-          <w:ilvl w:val="0"/>
-          <w:numId w:val="4"/>
-        </w:numPr>
-        <w:spacing w:line="256" w:lineRule="auto"/>
-        <w:rPr>
-          <w:b/>
-        </w:rPr>
-      </w:pPr>
-      <w:r>
-        <w:rPr>
-          <w:b/>
-        </w:rPr>
-        <w:t>Christmas Intent</w:t>
-      </w:r>
-    </w:p>
-    <w:p>
-      <w:pPr>
-        <w:pStyle w:val="ListParagraph"/>
-        <w:numPr>
-          <w:ilvl w:val="1"/>
-          <w:numId w:val="4"/>
-        </w:numPr>
-        <w:spacing w:line="256" w:lineRule="auto"/>
-        <w:rPr>
-          <w:b/>
-        </w:rPr>
-      </w:pPr>
-      <w:r>
-        <w:t>List out things you might generally want for Christmas. People can log in, type your name in and view the list</w:t>
-      </w:r>
-    </w:p>
-    <w:p>
-      <w:pPr>
-        <w:pStyle w:val="ListParagraph"/>
-        <w:numPr>
-          <w:ilvl w:val="1"/>
-          <w:numId w:val="4"/>
-        </w:numPr>
-        <w:spacing w:line="256" w:lineRule="auto"/>
-        <w:rPr>
-          <w:b/>
-        </w:rPr>
-      </w:pPr>
-      <w:r>
-        <w:t>People can check off if they’ve gotten you something</w:t>
-      </w:r>
-      <w:r>
-        <w:t>, which removes the item from the display list (without user knowing it!)</w:t>
-      </w:r>
-    </w:p>
-    <w:p>
-      <w:pPr>
-        <w:pStyle w:val="ListParagraph"/>
-        <w:numPr>
-          <w:ilvl w:val="0"/>
-          <w:numId w:val="4"/>
-        </w:numPr>
-        <w:spacing w:line="256" w:lineRule="auto"/>
-        <w:rPr>
-          <w:b/>
-        </w:rPr>
-      </w:pPr>
-      <w:r>
-        <w:rPr>
-          <w:b/>
-        </w:rPr>
-        <w:t>Gym Activity Log</w:t>
-      </w:r>
-    </w:p>
-    <w:p>
-      <w:pPr>
-        <w:pStyle w:val="ListParagraph"/>
-        <w:numPr>
-          <w:ilvl w:val="1"/>
-          <w:numId w:val="4"/>
-        </w:numPr>
-        <w:spacing w:line="256" w:lineRule="auto"/>
-        <w:rPr>
-          <w:b/>
-        </w:rPr>
-      </w:pPr>
-      <w:r>
-        <w:t>Keep track, so you can know if you need to go more</w:t>
-      </w:r>
-    </w:p>
-    <w:p>
-      <w:pPr>
-        <w:pStyle w:val="ListParagraph"/>
-        <w:numPr>
-          <w:ilvl w:val="1"/>
-          <w:numId w:val="4"/>
-        </w:numPr>
-        <w:spacing w:line="256" w:lineRule="auto"/>
-        <w:rPr>
-          <w:b/>
-        </w:rPr>
-      </w:pPr>
-      <w:r>
-        <w:t>Show to the primary gym-tracking app companies and complain – why the hell don’t you do this too, by friggin</w:t>
-      </w:r>
-      <w:r>
-        <w:t>g</w:t>
-      </w:r>
-      <w:r>
-        <w:t xml:space="preserve"> default!?!?!?</w:t>
-      </w:r>
-    </w:p>
-    <w:p>
-      <w:pPr>
-        <w:pStyle w:val="ListParagraph"/>
-        <w:numPr>
-          <w:ilvl w:val="0"/>
-          <w:numId w:val="4"/>
-        </w:numPr>
-        <w:spacing w:line="256" w:lineRule="auto"/>
-        <w:rPr>
-          <w:b/>
-        </w:rPr>
-      </w:pPr>
-      <w:r>
-        <w:rPr>
-          <w:b/>
-        </w:rPr>
         <w:t>My Story</w:t>
       </w:r>
     </w:p>
@@ -9314,7 +9014,6 @@
         <w:spacing w:line="256" w:lineRule="auto"/>
       </w:pPr>
       <w:r>
-        <w:lastRenderedPageBreak/>
         <w:t>Allows you to enter snippets on occurrences or symbols or events in your life that compose the full picture of you, in the framework of a book that is written on you.</w:t>
       </w:r>
     </w:p>
@@ -9969,6 +9668,7 @@
         </w:numPr>
       </w:pPr>
       <w:r>
+        <w:lastRenderedPageBreak/>
         <w:t>Measure the user’s response to selected actions</w:t>
       </w:r>
     </w:p>
@@ -9981,15 +9681,7 @@
         </w:numPr>
       </w:pPr>
       <w:r>
-        <w:t xml:space="preserve">Actions can be selected (noise, visual, time measurement, misc., </w:t>
-      </w:r>
-      <w:proofErr w:type="spellStart"/>
-      <w:r>
-        <w:t>etc</w:t>
-      </w:r>
-      <w:proofErr w:type="spellEnd"/>
-      <w:r>
-        <w:t>)</w:t>
+        <w:t>Actions can be selected (noise, visual, time measurement, misc., etc)</w:t>
       </w:r>
     </w:p>
     <w:p>
@@ -10013,7 +9705,6 @@
         </w:numPr>
       </w:pPr>
       <w:r>
-        <w:lastRenderedPageBreak/>
         <w:t>Allows comparison and ranking as well (in groups, locals or global)</w:t>
       </w:r>
       <w:r>
@@ -10059,15 +9750,7 @@
         </w:numPr>
       </w:pPr>
       <w:r>
-        <w:t xml:space="preserve">An App to list out things you’d never think to do, but would love periodic nudges to remind you to do so (e.g. visit grandma, paint a picture, go to that one restaurant, </w:t>
-      </w:r>
-      <w:proofErr w:type="spellStart"/>
-      <w:r>
-        <w:t>etc</w:t>
-      </w:r>
-      <w:proofErr w:type="spellEnd"/>
-      <w:r>
-        <w:t>)</w:t>
+        <w:t>An App to list out things you’d never think to do, but would love periodic nudges to remind you to do so (e.g. visit grandma, paint a picture, go to that one restaurant, etc)</w:t>
       </w:r>
     </w:p>
     <w:p>
@@ -10250,15 +9933,7 @@
         </w:rPr>
       </w:pPr>
       <w:r>
-        <w:t xml:space="preserve">Has a section just for Treats, like you </w:t>
-      </w:r>
-      <w:proofErr w:type="gramStart"/>
-      <w:r>
-        <w:t>do.</w:t>
-      </w:r>
-      <w:proofErr w:type="gramEnd"/>
-      <w:r>
-        <w:t xml:space="preserve"> It emphasizes &amp; suggests treat reminders, as opposed to specific treats. (generalizations reduce desire)</w:t>
+        <w:t>Has a section just for Treats, like you do. It emphasizes &amp; suggests treat reminders, as opposed to specific treats. (generalizations reduce desire)</w:t>
       </w:r>
     </w:p>
     <w:p>
@@ -10690,15 +10365,7 @@
         </w:rPr>
       </w:pPr>
       <w:r>
-        <w:t xml:space="preserve">When </w:t>
-      </w:r>
-      <w:proofErr w:type="gramStart"/>
-      <w:r>
-        <w:t>you</w:t>
-      </w:r>
-      <w:proofErr w:type="gramEnd"/>
-      <w:r>
-        <w:t xml:space="preserve"> single tap the pic it shows thumbnail text – likely the key pieces</w:t>
+        <w:t>When you single tap the pic it shows thumbnail text – likely the key pieces</w:t>
       </w:r>
     </w:p>
     <w:p>
@@ -10853,21 +10520,7 @@
         <w:rPr>
           <w:b/>
         </w:rPr>
-        <w:t xml:space="preserve"> rack. What do you </w:t>
-      </w:r>
-      <w:proofErr w:type="gramStart"/>
-      <w:r>
-        <w:rPr>
-          <w:b/>
-        </w:rPr>
-        <w:t>got</w:t>
-      </w:r>
-      <w:proofErr w:type="gramEnd"/>
-      <w:r>
-        <w:rPr>
-          <w:b/>
-        </w:rPr>
-        <w:t>?</w:t>
+        <w:t xml:space="preserve"> rack. What do you got?</w:t>
       </w:r>
     </w:p>
     <w:p>
@@ -11363,16 +11016,8 @@
         <w:rPr>
           <w:rFonts w:ascii="Times New Roman" w:eastAsia="Times New Roman" w:hAnsi="Times New Roman" w:cs="Times New Roman"/>
         </w:rPr>
-        <w:t xml:space="preserve">Has a details page on each, describing why or giving </w:t>
-      </w:r>
-      <w:proofErr w:type="gramStart"/>
-      <w:r>
-        <w:rPr>
-          <w:rFonts w:ascii="Times New Roman" w:eastAsia="Times New Roman" w:hAnsi="Times New Roman" w:cs="Times New Roman"/>
-        </w:rPr>
-        <w:t>context</w:t>
-      </w:r>
-      <w:proofErr w:type="gramEnd"/>
+        <w:t>Has a details page on each, describing why or giving context</w:t>
+      </w:r>
     </w:p>
     <w:p>
       <w:pPr>
@@ -11497,7 +11142,6 @@
         </w:rPr>
         <w:t>Examples (me)</w:t>
       </w:r>
-      <w:proofErr w:type="gramStart"/>
       <w:r>
         <w:rPr>
           <w:rFonts w:ascii="Times New Roman" w:eastAsia="Times New Roman" w:hAnsi="Times New Roman" w:cs="Times New Roman"/>
@@ -11510,7 +11154,6 @@
         </w:rPr>
         <w:t xml:space="preserve"> ‘</w:t>
       </w:r>
-      <w:proofErr w:type="gramEnd"/>
       <w:r>
         <w:rPr>
           <w:rFonts w:ascii="Times New Roman" w:eastAsia="Times New Roman" w:hAnsi="Times New Roman" w:cs="Times New Roman"/>
@@ -11562,23 +11205,7 @@
           <w:rFonts w:ascii="Times New Roman" w:eastAsia="Times New Roman" w:hAnsi="Times New Roman" w:cs="Times New Roman"/>
           <w:u w:val="single"/>
         </w:rPr>
-        <w:t>Examples (</w:t>
-      </w:r>
-      <w:proofErr w:type="spellStart"/>
-      <w:r>
-        <w:rPr>
-          <w:rFonts w:ascii="Times New Roman" w:eastAsia="Times New Roman" w:hAnsi="Times New Roman" w:cs="Times New Roman"/>
-          <w:u w:val="single"/>
-        </w:rPr>
-        <w:t>Sz</w:t>
-      </w:r>
-      <w:proofErr w:type="spellEnd"/>
-      <w:r>
-        <w:rPr>
-          <w:rFonts w:ascii="Times New Roman" w:eastAsia="Times New Roman" w:hAnsi="Times New Roman" w:cs="Times New Roman"/>
-          <w:u w:val="single"/>
-        </w:rPr>
-        <w:t>)</w:t>
+        <w:t>Examples (Sz)</w:t>
       </w:r>
       <w:r>
         <w:rPr>
@@ -12376,15 +12003,7 @@
         </w:numPr>
       </w:pPr>
       <w:r>
-        <w:t xml:space="preserve">Helps you remember to schedule lunches, sit downs and </w:t>
-      </w:r>
-      <w:proofErr w:type="gramStart"/>
-      <w:r>
-        <w:t>other</w:t>
-      </w:r>
-      <w:proofErr w:type="gramEnd"/>
-      <w:r>
-        <w:t xml:space="preserve"> </w:t>
+        <w:t xml:space="preserve">Helps you remember to schedule lunches, sit downs and other </w:t>
       </w:r>
       <w:r>
         <w:t>misc.</w:t>
@@ -12885,13 +12504,8 @@
       <w:r>
         <w:t>Give ‘</w:t>
       </w:r>
-      <w:proofErr w:type="spellStart"/>
-      <w:r>
-        <w:t>em</w:t>
-      </w:r>
-      <w:proofErr w:type="spellEnd"/>
-      <w:r>
-        <w:t xml:space="preserve"> facts, then quiz later in the day</w:t>
+      <w:r>
+        <w:t>em facts, then quiz later in the day</w:t>
       </w:r>
     </w:p>
     <w:p>
@@ -13059,15 +12673,7 @@
         </w:rPr>
       </w:pPr>
       <w:r>
-        <w:t xml:space="preserve">Have the option to record multiple versions of the same concept which the app can select from. </w:t>
-      </w:r>
-      <w:proofErr w:type="gramStart"/>
-      <w:r>
-        <w:t>So</w:t>
-      </w:r>
-      <w:proofErr w:type="gramEnd"/>
-      <w:r>
-        <w:t xml:space="preserve"> it doesn’t ‘show the same dang thing’ every time. Ex: ‘You’re not #1, you’re #N” &amp; “You’re not first, you’re last”</w:t>
+        <w:t>Have the option to record multiple versions of the same concept which the app can select from. So it doesn’t ‘show the same dang thing’ every time. Ex: ‘You’re not #1, you’re #N” &amp; “You’re not first, you’re last”</w:t>
       </w:r>
     </w:p>
     <w:p>
@@ -13108,15 +12714,7 @@
         <w:t>.</w:t>
       </w:r>
       <w:r>
-        <w:t xml:space="preserve">: “Your goal right now is recovery, restoration. Not Work.”, Ex: “Just cause life used to always be full speed, right now it </w:t>
-      </w:r>
-      <w:proofErr w:type="spellStart"/>
-      <w:r>
-        <w:t>ain’t</w:t>
-      </w:r>
-      <w:proofErr w:type="spellEnd"/>
-      <w:r>
-        <w:t>. Even closely. Respect This.”</w:t>
+        <w:t>: “Your goal right now is recovery, restoration. Not Work.”, Ex: “Just cause life used to always be full speed, right now it ain’t. Even closely. Respect This.”</w:t>
       </w:r>
     </w:p>
     <w:p>
@@ -13189,15 +12787,7 @@
         <w:t>something</w:t>
       </w:r>
       <w:r>
-        <w:t xml:space="preserve">. Anything” &lt;- record this with a </w:t>
-      </w:r>
-      <w:proofErr w:type="gramStart"/>
-      <w:r>
-        <w:t>1 week</w:t>
-      </w:r>
-      <w:proofErr w:type="gramEnd"/>
-      <w:r>
-        <w:t xml:space="preserve"> expiration, which means you </w:t>
+        <w:t xml:space="preserve">. Anything” &lt;- record this with a 1 week expiration, which means you </w:t>
       </w:r>
       <w:r>
         <w:rPr>
@@ -13459,15 +13049,7 @@
         </w:rPr>
       </w:pPr>
       <w:r>
-        <w:t xml:space="preserve">Somewhere you input, each day, a moment of growth in your recovery. Either something </w:t>
-      </w:r>
-      <w:proofErr w:type="spellStart"/>
-      <w:r>
-        <w:t>wrt</w:t>
-      </w:r>
-      <w:proofErr w:type="spellEnd"/>
-      <w:r>
-        <w:t xml:space="preserve"> to a listing of recovery points, on something you became aware of</w:t>
+        <w:t>Somewhere you input, each day, a moment of growth in your recovery. Either something wrt to a listing of recovery points, on something you became aware of</w:t>
       </w:r>
     </w:p>
     <w:p>
@@ -14008,15 +13590,7 @@
         </w:rPr>
       </w:pPr>
       <w:r>
-        <w:t>Reminders to ping ‘</w:t>
-      </w:r>
-      <w:proofErr w:type="spellStart"/>
-      <w:r>
-        <w:t>em</w:t>
-      </w:r>
-      <w:proofErr w:type="spellEnd"/>
-      <w:r>
-        <w:t xml:space="preserve"> and say hi</w:t>
+        <w:t>Reminders to ping ‘em and say hi</w:t>
       </w:r>
     </w:p>
     <w:p>
@@ -14166,15 +13740,7 @@
         </w:rPr>
       </w:pPr>
       <w:r>
-        <w:t xml:space="preserve">Write a list of your key rehab daily reminders to review. For viewing, not </w:t>
-      </w:r>
-      <w:proofErr w:type="spellStart"/>
-      <w:r>
-        <w:t>lameo</w:t>
-      </w:r>
-      <w:proofErr w:type="spellEnd"/>
-      <w:r>
-        <w:t xml:space="preserve"> notifications</w:t>
+        <w:t>Write a list of your key rehab daily reminders to review. For viewing, not lameo notifications</w:t>
       </w:r>
     </w:p>
     <w:p>
@@ -14890,14 +14456,12 @@
           <w:b/>
         </w:rPr>
       </w:pPr>
-      <w:proofErr w:type="spellStart"/>
       <w:r>
         <w:rPr>
           <w:b/>
         </w:rPr>
         <w:t>Notespread</w:t>
       </w:r>
-      <w:proofErr w:type="spellEnd"/>
     </w:p>
     <w:p>
       <w:pPr>
@@ -15172,15 +14736,7 @@
         </w:rPr>
       </w:pPr>
       <w:r>
-        <w:t xml:space="preserve">Can setup notifications </w:t>
-      </w:r>
-      <w:proofErr w:type="gramStart"/>
-      <w:r>
-        <w:t>based</w:t>
-      </w:r>
-      <w:proofErr w:type="gramEnd"/>
-      <w:r>
-        <w:t xml:space="preserve"> on events or dispatched emails and texts</w:t>
+        <w:t>Can setup notifications based on events or dispatched emails and texts</w:t>
       </w:r>
     </w:p>
     <w:p>
@@ -15501,15 +15057,7 @@
         <w:t>-</w:t>
       </w:r>
       <w:r>
-        <w:t>timers at Intel for ‘D1000’, ‘ECT’ and ‘</w:t>
-      </w:r>
-      <w:proofErr w:type="spellStart"/>
-      <w:r>
-        <w:t>mmWave</w:t>
-      </w:r>
-      <w:proofErr w:type="spellEnd"/>
-      <w:r>
-        <w:t xml:space="preserve">’. All add up to ‘Intel’ but can be browsed or compared </w:t>
+        <w:t xml:space="preserve">timers at Intel for ‘D1000’, ‘ECT’ and ‘mmWave’. All add up to ‘Intel’ but can be browsed or compared </w:t>
       </w:r>
       <w:r>
         <w:t>separately</w:t>
@@ -15691,15 +15239,7 @@
         </w:rPr>
       </w:pPr>
       <w:r>
-        <w:t xml:space="preserve">Find the closest location of a specified place to a route or region, not simply an origin location. </w:t>
-      </w:r>
-      <w:proofErr w:type="gramStart"/>
-      <w:r>
-        <w:t>Thus</w:t>
-      </w:r>
-      <w:proofErr w:type="gramEnd"/>
-      <w:r>
-        <w:t xml:space="preserve"> if you want to go to McDonalds on your 50-mile trip to that concert, this App shows you the most efficient time to do so </w:t>
+        <w:t xml:space="preserve">Find the closest location of a specified place to a route or region, not simply an origin location. Thus if you want to go to McDonalds on your 50-mile trip to that concert, this App shows you the most efficient time to do so </w:t>
       </w:r>
       <w:r>
         <w:sym w:font="Wingdings" w:char="F04A"/>
@@ -15826,15 +15366,7 @@
         </w:rPr>
       </w:pPr>
       <w:r>
-        <w:t xml:space="preserve">An App to periodically vibrate or make noise when you’re idle! </w:t>
-      </w:r>
-      <w:proofErr w:type="gramStart"/>
-      <w:r>
-        <w:t>Also</w:t>
-      </w:r>
-      <w:proofErr w:type="gramEnd"/>
-      <w:r>
-        <w:t xml:space="preserve"> can be configured to send alerts to others when you are idle! The primary goal here is to help keep you awake at work!</w:t>
+        <w:t>An App to periodically vibrate or make noise when you’re idle! Also can be configured to send alerts to others when you are idle! The primary goal here is to help keep you awake at work!</w:t>
       </w:r>
     </w:p>
     <w:p>
@@ -16662,15 +16194,7 @@
         </w:rPr>
       </w:pPr>
       <w:r>
-        <w:t xml:space="preserve">Add notes or images and </w:t>
-      </w:r>
-      <w:proofErr w:type="spellStart"/>
-      <w:r>
-        <w:t>descrip</w:t>
-      </w:r>
-      <w:proofErr w:type="spellEnd"/>
-      <w:r>
-        <w:t>, and share</w:t>
+        <w:t>Add notes or images and descrip, and share</w:t>
       </w:r>
     </w:p>
     <w:p>
@@ -16727,42 +16251,23 @@
         <w:rPr>
           <w:b/>
         </w:rPr>
-        <w:t xml:space="preserve">Notes, but </w:t>
-      </w:r>
-      <w:proofErr w:type="spellStart"/>
-      <w:r>
-        <w:rPr>
-          <w:b/>
-        </w:rPr>
-        <w:t>wrt</w:t>
-      </w:r>
-      <w:proofErr w:type="spellEnd"/>
-      <w:r>
-        <w:rPr>
-          <w:b/>
-        </w:rPr>
-        <w:t xml:space="preserve"> to tags!</w:t>
-      </w:r>
-    </w:p>
-    <w:p>
-      <w:pPr>
-        <w:pStyle w:val="ListParagraph"/>
-        <w:numPr>
-          <w:ilvl w:val="1"/>
-          <w:numId w:val="4"/>
-        </w:numPr>
-        <w:spacing w:line="256" w:lineRule="auto"/>
-        <w:rPr>
-          <w:b/>
-        </w:rPr>
-      </w:pPr>
-      <w:proofErr w:type="gramStart"/>
-      <w:r>
-        <w:t>So</w:t>
-      </w:r>
-      <w:proofErr w:type="gramEnd"/>
-      <w:r>
-        <w:t xml:space="preserve"> you can view or easily retrieve later by tag!</w:t>
+        <w:t>Notes, but wrt to tags!</w:t>
+      </w:r>
+    </w:p>
+    <w:p>
+      <w:pPr>
+        <w:pStyle w:val="ListParagraph"/>
+        <w:numPr>
+          <w:ilvl w:val="1"/>
+          <w:numId w:val="4"/>
+        </w:numPr>
+        <w:spacing w:line="256" w:lineRule="auto"/>
+        <w:rPr>
+          <w:b/>
+        </w:rPr>
+      </w:pPr>
+      <w:r>
+        <w:t>So you can view or easily retrieve later by tag!</w:t>
       </w:r>
     </w:p>
     <w:p>
@@ -16877,13 +16382,8 @@
         <w:spacing w:line="256" w:lineRule="auto"/>
       </w:pPr>
       <w:r>
-        <w:t xml:space="preserve">Has a button in the Photo options menu like Twitter does to store </w:t>
-      </w:r>
-      <w:proofErr w:type="gramStart"/>
-      <w:r>
-        <w:t>one</w:t>
-      </w:r>
-      <w:proofErr w:type="gramEnd"/>
+        <w:t>Has a button in the Photo options menu like Twitter does to store one</w:t>
+      </w:r>
     </w:p>
     <w:p>
       <w:pPr>
@@ -17147,14 +16647,12 @@
           <w:b/>
         </w:rPr>
       </w:pPr>
-      <w:proofErr w:type="spellStart"/>
       <w:r>
         <w:rPr>
           <w:b/>
         </w:rPr>
         <w:t>TokyoFlash</w:t>
       </w:r>
-      <w:proofErr w:type="spellEnd"/>
     </w:p>
     <w:p>
       <w:pPr>
@@ -17234,7 +16732,7 @@
       <w:rPr>
         <w:noProof/>
       </w:rPr>
-      <w:t>21</w:t>
+      <w:t>9</w:t>
     </w:r>
     <w:r>
       <w:fldChar w:fldCharType="end"/>
@@ -17242,14 +16740,27 @@
     <w:r>
       <w:t xml:space="preserve"> of </w:t>
     </w:r>
-    <w:fldSimple w:instr=" NUMPAGES   \* MERGEFORMAT ">
-      <w:r>
-        <w:rPr>
-          <w:noProof/>
-        </w:rPr>
-        <w:t>27</w:t>
-      </w:r>
-    </w:fldSimple>
+    <w:r>
+      <w:fldChar w:fldCharType="begin"/>
+    </w:r>
+    <w:r>
+      <w:instrText xml:space="preserve"> NUMPAGES   \* MERGEFORMAT </w:instrText>
+    </w:r>
+    <w:r>
+      <w:fldChar w:fldCharType="separate"/>
+    </w:r>
+    <w:r>
+      <w:rPr>
+        <w:noProof/>
+      </w:rPr>
+      <w:t>27</w:t>
+    </w:r>
+    <w:r>
+      <w:rPr>
+        <w:noProof/>
+      </w:rPr>
+      <w:fldChar w:fldCharType="end"/>
+    </w:r>
     <w:r>
       <w:ptab w:relativeTo="margin" w:alignment="right" w:leader="none"/>
     </w:r>
@@ -17266,7 +16777,7 @@
       <w:rPr>
         <w:noProof/>
       </w:rPr>
-      <w:t>10/23/17</w:t>
+      <w:t>11/1/17</w:t>
     </w:r>
     <w:r>
       <w:fldChar w:fldCharType="end"/>
@@ -19479,7 +18990,7 @@
 </file>
 
 <file path=customXml/itemProps1.xml><?xml version="1.0" encoding="utf-8"?>
-<ds:datastoreItem xmlns:ds="http://schemas.openxmlformats.org/officeDocument/2006/customXml" ds:itemID="{56CE84C2-FBE8-4518-9FDD-3C6B06BBB897}">
+<ds:datastoreItem xmlns:ds="http://schemas.openxmlformats.org/officeDocument/2006/customXml" ds:itemID="{89984982-8CAF-4170-93D7-7416788C42FA}">
   <ds:schemaRefs>
     <ds:schemaRef ds:uri="http://schemas.openxmlformats.org/officeDocument/2006/bibliography"/>
   </ds:schemaRefs>

</xml_diff>